<commit_message>
updated report, created zip
</commit_message>
<xml_diff>
--- a/Rare Pattern Growth Report.docx
+++ b/Rare Pattern Growth Report.docx
@@ -240,7 +240,13 @@
         <w:t>I</w:t>
       </w:r>
       <w:r>
-        <w:t xml:space="preserve"> hope to also show that our Rare Pattern Growth algorithm can do this </w:t>
+        <w:t xml:space="preserve"> hope to also show that </w:t>
+      </w:r>
+      <w:r>
+        <w:t>my</w:t>
+      </w:r>
+      <w:r>
+        <w:t xml:space="preserve"> Rare Pattern Growth algorithm can do this </w:t>
       </w:r>
       <w:r>
         <w:t xml:space="preserve">more </w:t>
@@ -290,7 +296,19 @@
         <w:t>Rare Pattern Mining</w:t>
       </w:r>
       <w:r>
-        <w:t xml:space="preserve"> algorithm to detect and prevent these transactions from harming their customers. A company that does this might be able to attract more customers by promising them protection.</w:t>
+        <w:t xml:space="preserve"> algorithm to detect and prevent these transactions from harming their customers. </w:t>
+      </w:r>
+      <w:r>
+        <w:t xml:space="preserve">An example of a rare pattern that might be fraudulent might be someone purchasing an expensive boat. </w:t>
+      </w:r>
+      <w:r>
+        <w:t xml:space="preserve">A company that </w:t>
+      </w:r>
+      <w:r>
+        <w:t xml:space="preserve">notices these sorts of transactions </w:t>
+      </w:r>
+      <w:r>
+        <w:t>might be able to attract more customers by promising them protection.</w:t>
       </w:r>
     </w:p>
     <w:p>
@@ -314,7 +332,11 @@
         </w:sdtContent>
       </w:sdt>
       <w:r>
-        <w:t xml:space="preserve">. Confidence represents a proportional value that shows how frequently one part of the </w:t>
+        <w:t xml:space="preserve">. Confidence represents a proportional value that shows how </w:t>
+      </w:r>
+      <w:r>
+        <w:lastRenderedPageBreak/>
+        <w:t xml:space="preserve">frequently one part of the </w:t>
       </w:r>
       <w:r>
         <w:t>itemset</w:t>
@@ -345,11 +367,7 @@
         <w:t>itemset</w:t>
       </w:r>
       <w:r>
-        <w:t xml:space="preserve"> with very little </w:t>
-      </w:r>
-      <w:r>
-        <w:lastRenderedPageBreak/>
-        <w:t xml:space="preserve">support is likely, if not guaranteed to have a low confidence measure, it is only necessary to consider the support value of the </w:t>
+        <w:t xml:space="preserve"> with very little support is likely, if not guaranteed to have a low confidence measure, it is only necessary to consider the support value of the </w:t>
       </w:r>
       <w:r>
         <w:t>itemset</w:t>
@@ -366,7 +384,13 @@
         <w:t>itemset</w:t>
       </w:r>
       <w:r>
-        <w:t xml:space="preserve"> is mined from the tree using a recursive function. My Rare Pattern Growth will operate in much the same way. The more frequent rare items will be added into the tree first, and mined from it last.</w:t>
+        <w:t xml:space="preserve"> is mined from the tree using a recursive function. My Rare Pattern Growth will operate in much the same way. </w:t>
+      </w:r>
+      <w:r>
+        <w:t xml:space="preserve">The key difference is that non-rare items from the database will not be added to the tree at all. </w:t>
+      </w:r>
+      <w:r>
+        <w:t>The more frequent rare items will be added into the tree first, and mined from it last.</w:t>
       </w:r>
     </w:p>
     <w:p>
@@ -459,7 +483,7 @@
       </w:pPr>
       <w:bookmarkStart w:id="1" w:name="_Toc479580877"/>
       <w:r>
-        <w:t>Literature Review</w:t>
+        <w:t>Related Works</w:t>
       </w:r>
       <w:bookmarkEnd w:id="1"/>
     </w:p>
@@ -553,7 +577,7 @@
         <w:footnoteReference w:id="1"/>
       </w:r>
       <w:r>
-        <w:t xml:space="preserve"> [AS94] </w:t>
+        <w:t xml:space="preserve"> </w:t>
       </w:r>
       <w:r>
         <w:t>i</w:t>
@@ -770,12 +794,24 @@
         <w:t xml:space="preserve"> outlier detection</w:t>
       </w:r>
       <w:r>
-        <w:t xml:space="preserve"> methods were well suited for extracting useful data from sensor data streams and identifying meaningful outliers from those streams. </w:t>
-      </w:r>
-    </w:p>
-    <w:p>
+        <w:t xml:space="preserve"> methods were well suited for extracting useful data from sensor data streams and identifying meaningful outliers from </w:t>
+      </w:r>
       <w:r>
         <w:lastRenderedPageBreak/>
+        <w:t xml:space="preserve">those streams. </w:t>
+      </w:r>
+      <w:r>
+        <w:t>This approach might be better suited to working with data streams than static datasets; however, applying a Rare Pattern Growth approach to streams might be a</w:t>
+      </w:r>
+      <w:r>
+        <w:t xml:space="preserve"> worthwhile</w:t>
+      </w:r>
+      <w:r>
+        <w:t xml:space="preserve"> future pursuit.</w:t>
+      </w:r>
+    </w:p>
+    <w:p>
+      <w:r>
         <w:t xml:space="preserve">Wu et al </w:t>
       </w:r>
       <w:sdt>
@@ -860,6 +896,28 @@
       <w:r>
         <w:t>. They tried various different Clustering approaches including k-Means, k-Medoids, and other approaches. They found that hybrid approaches, which combine Clustering and Classification based anomaly detection systems, had the best chance at finding anomalous behaviors in Intrusion Detection Systems.</w:t>
       </w:r>
+      <w:r>
+        <w:t xml:space="preserve"> Clustering and Classification, such as in </w:t>
+      </w:r>
+      <w:sdt>
+        <w:sdtPr>
+          <w:id w:val="107439422"/>
+          <w:citation/>
+        </w:sdtPr>
+        <w:sdtContent>
+          <w:fldSimple w:instr=" CITATION Agr15 \l 4105 ">
+            <w:r>
+              <w:rPr>
+                <w:noProof/>
+              </w:rPr>
+              <w:t>[8]</w:t>
+            </w:r>
+          </w:fldSimple>
+        </w:sdtContent>
+      </w:sdt>
+      <w:r>
+        <w:t xml:space="preserve"> might be a worthwhile method of further reducing the number of itemsets considered interesting either before or after running the algorithm in the future.</w:t>
+      </w:r>
     </w:p>
     <w:p>
       <w:r>
@@ -917,6 +975,28 @@
       <w:r>
         <w:t xml:space="preserve">. </w:t>
       </w:r>
+      <w:r>
+        <w:t xml:space="preserve">The research conducted by Lin et al </w:t>
+      </w:r>
+      <w:sdt>
+        <w:sdtPr>
+          <w:id w:val="107439423"/>
+          <w:citation/>
+        </w:sdtPr>
+        <w:sdtContent>
+          <w:fldSimple w:instr=" CITATION Lin11 \l 4105 ">
+            <w:r>
+              <w:rPr>
+                <w:noProof/>
+              </w:rPr>
+              <w:t>[9]</w:t>
+            </w:r>
+          </w:fldSimple>
+        </w:sdtContent>
+      </w:sdt>
+      <w:r>
+        <w:t xml:space="preserve"> helps to show the advantage of using a tree-based approach in data mining. </w:t>
+      </w:r>
     </w:p>
     <w:p>
       <w:r>
@@ -1034,10 +1114,14 @@
       <w:r>
         <w:t>.</w:t>
       </w:r>
-    </w:p>
-    <w:p>
-      <w:proofErr w:type="spellStart"/>
-      <w:r>
+      <w:r>
+        <w:t xml:space="preserve"> This approach is another one that would be worth pursuing in the future to maximize what can be learned from the patterns in a database.</w:t>
+      </w:r>
+    </w:p>
+    <w:p>
+      <w:proofErr w:type="spellStart"/>
+      <w:r>
+        <w:lastRenderedPageBreak/>
         <w:t>Bhattacharyys</w:t>
       </w:r>
       <w:proofErr w:type="spellEnd"/>
@@ -1094,7 +1178,29 @@
     </w:p>
     <w:p>
       <w:r>
-        <w:t xml:space="preserve">Bhattacharyya et al then went on to examine two different mining techniques for finding fraudulent transactions: random forests and support vector machines, together with logical regression </w:t>
+        <w:t xml:space="preserve">Bhattacharyya et al </w:t>
+      </w:r>
+      <w:sdt>
+        <w:sdtPr>
+          <w:id w:val="107439424"/>
+          <w:citation/>
+        </w:sdtPr>
+        <w:sdtContent>
+          <w:fldSimple w:instr=" CITATION Bha11 \l 4105 ">
+            <w:r>
+              <w:rPr>
+                <w:noProof/>
+              </w:rPr>
+              <w:t>[10]</w:t>
+            </w:r>
+          </w:fldSimple>
+        </w:sdtContent>
+      </w:sdt>
+      <w:r>
+        <w:t xml:space="preserve"> </w:t>
+      </w:r>
+      <w:r>
+        <w:t xml:space="preserve">then went on to examine two different mining techniques for finding fraudulent transactions: random forests and support vector machines, together with logical regression </w:t>
       </w:r>
       <w:sdt>
         <w:sdtPr>
@@ -1113,11 +1219,7 @@
         </w:sdtContent>
       </w:sdt>
       <w:r>
-        <w:t xml:space="preserve">. They </w:t>
-      </w:r>
-      <w:r>
-        <w:lastRenderedPageBreak/>
-        <w:t xml:space="preserve">concluded that the random forests demonstrated better performance and greater efficiency compared to support vector machines </w:t>
+        <w:t xml:space="preserve">. They concluded that the random forests demonstrated better performance and greater efficiency compared to support vector machines </w:t>
       </w:r>
       <w:sdt>
         <w:sdtPr>
@@ -1276,6 +1378,11 @@
       </w:r>
     </w:p>
     <w:p>
+      <w:r>
+        <w:t xml:space="preserve">These related works all help to show just how many different possible applications for rare pattern mining that there could be. These applications might include determining causal factors for the spread of disease, helping to increase test scores in education, or any number of other possibilities. Much of this research also provides ideas for future research, after it has been shown that Frequent Pattern Growth can be modified to be used as an effective tool in Rare Pattern Mining. </w:t>
+      </w:r>
+    </w:p>
+    <w:p>
       <w:pPr>
         <w:pStyle w:val="Heading1"/>
         <w:numPr>
@@ -1326,7 +1433,11 @@
         <w:t xml:space="preserve">Each database is then used with varying levels of maximum support, to provide a more complete demonstration of the software’s capabilities. </w:t>
       </w:r>
       <w:r>
-        <w:t xml:space="preserve">I have provided some sample code for select functions and for each step of the software’s operations. This code is a close facsimile for what is present in the source code of the software. </w:t>
+        <w:t xml:space="preserve">I have provided some sample code for select functions and </w:t>
+      </w:r>
+      <w:r>
+        <w:lastRenderedPageBreak/>
+        <w:t xml:space="preserve">for each step of the software’s operations. This code is a close facsimile for what is present in the source code of the software. </w:t>
       </w:r>
     </w:p>
     <w:p>
@@ -1427,7 +1538,7 @@
           <v:shape id="_x0000_i1025" type="#_x0000_t75" style="width:468pt;height:59.25pt" o:ole="">
             <v:imagedata r:id="rId8" o:title=""/>
           </v:shape>
-          <o:OLEObject Type="Embed" ProgID="Word.OpenDocumentText.12" ShapeID="_x0000_i1025" DrawAspect="Content" ObjectID="_1554540366" r:id="rId9"/>
+          <o:OLEObject Type="Embed" ProgID="Word.OpenDocumentText.12" ShapeID="_x0000_i1025" DrawAspect="Content" ObjectID="_1555075594" r:id="rId9"/>
         </w:object>
       </w:r>
     </w:p>
@@ -1461,7 +1572,6 @@
     </w:p>
     <w:p>
       <w:r>
-        <w:lastRenderedPageBreak/>
         <w:t xml:space="preserve"> This transaction database contains four transactions, which have IDs of one through four. The largest transaction has four items (1, 2, 3, and 5), and the smallest only has two (2 and 5). The transaction stage will return a </w:t>
       </w:r>
       <w:proofErr w:type="spellStart"/>
@@ -1488,7 +1598,7 @@
           <v:shape id="_x0000_i1026" type="#_x0000_t75" style="width:468pt;height:119.25pt" o:ole="">
             <v:imagedata r:id="rId10" o:title=""/>
           </v:shape>
-          <o:OLEObject Type="Embed" ProgID="Word.OpenDocumentText.12" ShapeID="_x0000_i1026" DrawAspect="Content" ObjectID="_1554540367" r:id="rId11"/>
+          <o:OLEObject Type="Embed" ProgID="Word.OpenDocumentText.12" ShapeID="_x0000_i1026" DrawAspect="Content" ObjectID="_1555075595" r:id="rId11"/>
         </w:object>
       </w:r>
     </w:p>
@@ -1613,6 +1723,7 @@
         <w:rPr>
           <w:rFonts w:ascii="Courier New" w:hAnsi="Courier New" w:cs="Courier New"/>
         </w:rPr>
+        <w:lastRenderedPageBreak/>
         <w:tab/>
       </w:r>
       <w:proofErr w:type="gramStart"/>
@@ -2257,7 +2368,6 @@
         <w:rPr>
           <w:rFonts w:ascii="Courier New" w:hAnsi="Courier New" w:cs="Courier New"/>
         </w:rPr>
-        <w:lastRenderedPageBreak/>
         <w:tab/>
       </w:r>
       <w:r>
@@ -2882,6 +2992,7 @@
         <w:rPr>
           <w:rFonts w:ascii="Courier New" w:hAnsi="Courier New" w:cs="Courier New"/>
         </w:rPr>
+        <w:lastRenderedPageBreak/>
         <w:tab/>
       </w:r>
     </w:p>
@@ -3750,999 +3861,999 @@
         <w:rPr>
           <w:rFonts w:ascii="Courier New" w:hAnsi="Courier New" w:cs="Courier New"/>
         </w:rPr>
+        <w:tab/>
+      </w:r>
+      <w:proofErr w:type="gramStart"/>
+      <w:r>
+        <w:rPr>
+          <w:rFonts w:ascii="Courier New" w:hAnsi="Courier New" w:cs="Courier New"/>
+        </w:rPr>
+        <w:t>this</w:t>
+      </w:r>
+      <w:proofErr w:type="gramEnd"/>
+      <w:r>
+        <w:rPr>
+          <w:rFonts w:ascii="Courier New" w:hAnsi="Courier New" w:cs="Courier New"/>
+        </w:rPr>
+        <w:t>-&gt;present = next</w:t>
+      </w:r>
+    </w:p>
+    <w:p>
+      <w:pPr>
+        <w:pStyle w:val="PlainText"/>
+        <w:rPr>
+          <w:rFonts w:ascii="Courier New" w:hAnsi="Courier New" w:cs="Courier New"/>
+        </w:rPr>
+      </w:pPr>
+      <w:r>
+        <w:rPr>
+          <w:rFonts w:ascii="Courier New" w:hAnsi="Courier New" w:cs="Courier New"/>
+        </w:rPr>
+        <w:tab/>
+      </w:r>
+      <w:proofErr w:type="gramStart"/>
+      <w:r>
+        <w:rPr>
+          <w:rFonts w:ascii="Courier New" w:hAnsi="Courier New" w:cs="Courier New"/>
+        </w:rPr>
+        <w:t>this</w:t>
+      </w:r>
+      <w:proofErr w:type="gramEnd"/>
+      <w:r>
+        <w:rPr>
+          <w:rFonts w:ascii="Courier New" w:hAnsi="Courier New" w:cs="Courier New"/>
+        </w:rPr>
+        <w:t xml:space="preserve">-&gt;size = </w:t>
+      </w:r>
+      <w:proofErr w:type="spellStart"/>
+      <w:r>
+        <w:rPr>
+          <w:rFonts w:ascii="Courier New" w:hAnsi="Courier New" w:cs="Courier New"/>
+        </w:rPr>
+        <w:t>new_size</w:t>
+      </w:r>
+      <w:proofErr w:type="spellEnd"/>
+    </w:p>
+    <w:p>
+      <w:pPr>
+        <w:pStyle w:val="PlainText"/>
+        <w:rPr>
+          <w:rFonts w:ascii="Courier New" w:hAnsi="Courier New" w:cs="Courier New"/>
+        </w:rPr>
+      </w:pPr>
+      <w:r>
+        <w:rPr>
+          <w:rFonts w:ascii="Courier New" w:hAnsi="Courier New" w:cs="Courier New"/>
+        </w:rPr>
+        <w:tab/>
+      </w:r>
+      <w:proofErr w:type="gramStart"/>
+      <w:r>
+        <w:rPr>
+          <w:rFonts w:ascii="Courier New" w:hAnsi="Courier New" w:cs="Courier New"/>
+        </w:rPr>
+        <w:t>this</w:t>
+      </w:r>
+      <w:proofErr w:type="gramEnd"/>
+      <w:r>
+        <w:rPr>
+          <w:rFonts w:ascii="Courier New" w:hAnsi="Courier New" w:cs="Courier New"/>
+        </w:rPr>
+        <w:t xml:space="preserve">-&gt;set = </w:t>
+      </w:r>
+      <w:proofErr w:type="spellStart"/>
+      <w:r>
+        <w:rPr>
+          <w:rFonts w:ascii="Courier New" w:hAnsi="Courier New" w:cs="Courier New"/>
+        </w:rPr>
+        <w:t>new_set</w:t>
+      </w:r>
+      <w:proofErr w:type="spellEnd"/>
+    </w:p>
+    <w:p>
+      <w:pPr>
+        <w:pStyle w:val="PlainText"/>
+        <w:rPr>
+          <w:rFonts w:ascii="Courier New" w:hAnsi="Courier New" w:cs="Courier New"/>
+        </w:rPr>
+      </w:pPr>
+      <w:r>
+        <w:rPr>
+          <w:rFonts w:ascii="Courier New" w:hAnsi="Courier New" w:cs="Courier New"/>
+        </w:rPr>
+        <w:t>}</w:t>
+      </w:r>
+    </w:p>
+    <w:p>
+      <w:pPr>
+        <w:pStyle w:val="PlainText"/>
+        <w:rPr>
+          <w:rFonts w:ascii="Courier New" w:hAnsi="Courier New" w:cs="Courier New"/>
+        </w:rPr>
+      </w:pPr>
+    </w:p>
+    <w:p>
+      <w:pPr>
+        <w:pStyle w:val="PlainText"/>
+        <w:rPr>
+          <w:rFonts w:ascii="Courier New" w:hAnsi="Courier New" w:cs="Courier New"/>
+        </w:rPr>
+      </w:pPr>
+      <w:proofErr w:type="spellStart"/>
+      <w:r>
+        <w:rPr>
+          <w:rFonts w:ascii="Courier New" w:hAnsi="Courier New" w:cs="Courier New"/>
+        </w:rPr>
+        <w:t>TransactionList</w:t>
+      </w:r>
+      <w:proofErr w:type="spellEnd"/>
+      <w:r>
+        <w:rPr>
+          <w:rFonts w:ascii="Courier New" w:hAnsi="Courier New" w:cs="Courier New"/>
+        </w:rPr>
+        <w:t>::</w:t>
+      </w:r>
+      <w:proofErr w:type="spellStart"/>
+      <w:r>
+        <w:rPr>
+          <w:rFonts w:ascii="Courier New" w:hAnsi="Courier New" w:cs="Courier New"/>
+        </w:rPr>
+        <w:t>remove_non_rare_</w:t>
+      </w:r>
+      <w:proofErr w:type="gramStart"/>
+      <w:r>
+        <w:rPr>
+          <w:rFonts w:ascii="Courier New" w:hAnsi="Courier New" w:cs="Courier New"/>
+        </w:rPr>
+        <w:t>items</w:t>
+      </w:r>
+      <w:proofErr w:type="spellEnd"/>
+      <w:r>
+        <w:rPr>
+          <w:rFonts w:ascii="Courier New" w:hAnsi="Courier New" w:cs="Courier New"/>
+        </w:rPr>
+        <w:t>(</w:t>
+      </w:r>
+      <w:proofErr w:type="gramEnd"/>
+      <w:r>
+        <w:rPr>
+          <w:rFonts w:ascii="Courier New" w:hAnsi="Courier New" w:cs="Courier New"/>
+        </w:rPr>
+        <w:t>set)</w:t>
+      </w:r>
+    </w:p>
+    <w:p>
+      <w:pPr>
+        <w:pStyle w:val="PlainText"/>
+        <w:rPr>
+          <w:rFonts w:ascii="Courier New" w:hAnsi="Courier New" w:cs="Courier New"/>
+        </w:rPr>
+      </w:pPr>
+      <w:r>
+        <w:rPr>
+          <w:rFonts w:ascii="Courier New" w:hAnsi="Courier New" w:cs="Courier New"/>
+        </w:rPr>
+        <w:t>{</w:t>
+      </w:r>
+    </w:p>
+    <w:p>
+      <w:pPr>
+        <w:pStyle w:val="PlainText"/>
+        <w:rPr>
+          <w:rFonts w:ascii="Courier New" w:hAnsi="Courier New" w:cs="Courier New"/>
+        </w:rPr>
+      </w:pPr>
+      <w:r>
+        <w:rPr>
+          <w:rFonts w:ascii="Courier New" w:hAnsi="Courier New" w:cs="Courier New"/>
+        </w:rPr>
+        <w:tab/>
+      </w:r>
+      <w:proofErr w:type="gramStart"/>
+      <w:r>
+        <w:rPr>
+          <w:rFonts w:ascii="Courier New" w:hAnsi="Courier New" w:cs="Courier New"/>
+        </w:rPr>
+        <w:t>revised</w:t>
+      </w:r>
+      <w:proofErr w:type="gramEnd"/>
+      <w:r>
+        <w:rPr>
+          <w:rFonts w:ascii="Courier New" w:hAnsi="Courier New" w:cs="Courier New"/>
+        </w:rPr>
+        <w:t xml:space="preserve"> = 0</w:t>
+      </w:r>
+    </w:p>
+    <w:p>
+      <w:pPr>
+        <w:pStyle w:val="PlainText"/>
+        <w:rPr>
+          <w:rFonts w:ascii="Courier New" w:hAnsi="Courier New" w:cs="Courier New"/>
+        </w:rPr>
+      </w:pPr>
+      <w:r>
+        <w:rPr>
+          <w:rFonts w:ascii="Courier New" w:hAnsi="Courier New" w:cs="Courier New"/>
+        </w:rPr>
+        <w:tab/>
+      </w:r>
+      <w:proofErr w:type="gramStart"/>
+      <w:r>
+        <w:rPr>
+          <w:rFonts w:ascii="Courier New" w:hAnsi="Courier New" w:cs="Courier New"/>
+        </w:rPr>
+        <w:t>for</w:t>
+      </w:r>
+      <w:proofErr w:type="gramEnd"/>
+      <w:r>
+        <w:rPr>
+          <w:rFonts w:ascii="Courier New" w:hAnsi="Courier New" w:cs="Courier New"/>
+        </w:rPr>
+        <w:t xml:space="preserve"> (</w:t>
+      </w:r>
+      <w:proofErr w:type="spellStart"/>
+      <w:r>
+        <w:rPr>
+          <w:rFonts w:ascii="Courier New" w:hAnsi="Courier New" w:cs="Courier New"/>
+        </w:rPr>
+        <w:t>i</w:t>
+      </w:r>
+      <w:proofErr w:type="spellEnd"/>
+      <w:r>
+        <w:rPr>
+          <w:rFonts w:ascii="Courier New" w:hAnsi="Courier New" w:cs="Courier New"/>
+        </w:rPr>
+        <w:t xml:space="preserve"> = 0; </w:t>
+      </w:r>
+      <w:proofErr w:type="spellStart"/>
+      <w:r>
+        <w:rPr>
+          <w:rFonts w:ascii="Courier New" w:hAnsi="Courier New" w:cs="Courier New"/>
+        </w:rPr>
+        <w:t>i</w:t>
+      </w:r>
+      <w:proofErr w:type="spellEnd"/>
+      <w:r>
+        <w:rPr>
+          <w:rFonts w:ascii="Courier New" w:hAnsi="Courier New" w:cs="Courier New"/>
+        </w:rPr>
+        <w:t xml:space="preserve"> &lt; present; </w:t>
+      </w:r>
+      <w:proofErr w:type="spellStart"/>
+      <w:r>
+        <w:rPr>
+          <w:rFonts w:ascii="Courier New" w:hAnsi="Courier New" w:cs="Courier New"/>
+        </w:rPr>
+        <w:t>i</w:t>
+      </w:r>
+      <w:proofErr w:type="spellEnd"/>
+      <w:r>
+        <w:rPr>
+          <w:rFonts w:ascii="Courier New" w:hAnsi="Courier New" w:cs="Courier New"/>
+        </w:rPr>
+        <w:t>++)</w:t>
+      </w:r>
+    </w:p>
+    <w:p>
+      <w:pPr>
+        <w:pStyle w:val="PlainText"/>
+        <w:rPr>
+          <w:rFonts w:ascii="Courier New" w:hAnsi="Courier New" w:cs="Courier New"/>
+        </w:rPr>
+      </w:pPr>
+      <w:r>
+        <w:rPr>
+          <w:rFonts w:ascii="Courier New" w:hAnsi="Courier New" w:cs="Courier New"/>
+        </w:rPr>
+        <w:tab/>
+        <w:t>{</w:t>
+      </w:r>
+    </w:p>
+    <w:p>
+      <w:pPr>
+        <w:pStyle w:val="PlainText"/>
+        <w:rPr>
+          <w:rFonts w:ascii="Courier New" w:hAnsi="Courier New" w:cs="Courier New"/>
+        </w:rPr>
+      </w:pPr>
+      <w:r>
+        <w:rPr>
+          <w:rFonts w:ascii="Courier New" w:hAnsi="Courier New" w:cs="Courier New"/>
+        </w:rPr>
+        <w:tab/>
+      </w:r>
+      <w:r>
+        <w:rPr>
+          <w:rFonts w:ascii="Courier New" w:hAnsi="Courier New" w:cs="Courier New"/>
+        </w:rPr>
+        <w:tab/>
+      </w:r>
+      <w:proofErr w:type="gramStart"/>
+      <w:r>
+        <w:rPr>
+          <w:rFonts w:ascii="Courier New" w:hAnsi="Courier New" w:cs="Courier New"/>
+        </w:rPr>
+        <w:t>temp</w:t>
+      </w:r>
+      <w:proofErr w:type="gramEnd"/>
+      <w:r>
+        <w:rPr>
+          <w:rFonts w:ascii="Courier New" w:hAnsi="Courier New" w:cs="Courier New"/>
+        </w:rPr>
+        <w:t xml:space="preserve"> = list[</w:t>
+      </w:r>
+      <w:proofErr w:type="spellStart"/>
+      <w:r>
+        <w:rPr>
+          <w:rFonts w:ascii="Courier New" w:hAnsi="Courier New" w:cs="Courier New"/>
+        </w:rPr>
+        <w:t>i</w:t>
+      </w:r>
+      <w:proofErr w:type="spellEnd"/>
+      <w:r>
+        <w:rPr>
+          <w:rFonts w:ascii="Courier New" w:hAnsi="Courier New" w:cs="Courier New"/>
+        </w:rPr>
+        <w:t>]-&gt;</w:t>
+      </w:r>
+      <w:proofErr w:type="spellStart"/>
+      <w:r>
+        <w:rPr>
+          <w:rFonts w:ascii="Courier New" w:hAnsi="Courier New" w:cs="Courier New"/>
+        </w:rPr>
+        <w:t>remove_non_rare_items</w:t>
+      </w:r>
+      <w:proofErr w:type="spellEnd"/>
+      <w:r>
+        <w:rPr>
+          <w:rFonts w:ascii="Courier New" w:hAnsi="Courier New" w:cs="Courier New"/>
+        </w:rPr>
+        <w:t>(set)</w:t>
+      </w:r>
+    </w:p>
+    <w:p>
+      <w:pPr>
+        <w:pStyle w:val="PlainText"/>
+        <w:rPr>
+          <w:rFonts w:ascii="Courier New" w:hAnsi="Courier New" w:cs="Courier New"/>
+        </w:rPr>
+      </w:pPr>
+      <w:r>
+        <w:rPr>
+          <w:rFonts w:ascii="Courier New" w:hAnsi="Courier New" w:cs="Courier New"/>
+        </w:rPr>
+        <w:tab/>
+      </w:r>
+      <w:r>
+        <w:rPr>
+          <w:rFonts w:ascii="Courier New" w:hAnsi="Courier New" w:cs="Courier New"/>
+        </w:rPr>
+        <w:tab/>
+      </w:r>
+    </w:p>
+    <w:p>
+      <w:pPr>
+        <w:pStyle w:val="PlainText"/>
+        <w:rPr>
+          <w:rFonts w:ascii="Courier New" w:hAnsi="Courier New" w:cs="Courier New"/>
+        </w:rPr>
+      </w:pPr>
+      <w:r>
+        <w:rPr>
+          <w:rFonts w:ascii="Courier New" w:hAnsi="Courier New" w:cs="Courier New"/>
+        </w:rPr>
+        <w:tab/>
+      </w:r>
+      <w:r>
+        <w:rPr>
+          <w:rFonts w:ascii="Courier New" w:hAnsi="Courier New" w:cs="Courier New"/>
+        </w:rPr>
+        <w:tab/>
+      </w:r>
+      <w:proofErr w:type="gramStart"/>
+      <w:r>
+        <w:rPr>
+          <w:rFonts w:ascii="Courier New" w:hAnsi="Courier New" w:cs="Courier New"/>
+        </w:rPr>
+        <w:t>if</w:t>
+      </w:r>
+      <w:proofErr w:type="gramEnd"/>
+      <w:r>
+        <w:rPr>
+          <w:rFonts w:ascii="Courier New" w:hAnsi="Courier New" w:cs="Courier New"/>
+        </w:rPr>
+        <w:t xml:space="preserve"> (temp != NULL)</w:t>
+      </w:r>
+    </w:p>
+    <w:p>
+      <w:pPr>
+        <w:pStyle w:val="PlainText"/>
+        <w:rPr>
+          <w:rFonts w:ascii="Courier New" w:hAnsi="Courier New" w:cs="Courier New"/>
+        </w:rPr>
+      </w:pPr>
+      <w:r>
+        <w:rPr>
+          <w:rFonts w:ascii="Courier New" w:hAnsi="Courier New" w:cs="Courier New"/>
+        </w:rPr>
+        <w:tab/>
+      </w:r>
+      <w:r>
+        <w:rPr>
+          <w:rFonts w:ascii="Courier New" w:hAnsi="Courier New" w:cs="Courier New"/>
+        </w:rPr>
+        <w:tab/>
+        <w:t>{</w:t>
+      </w:r>
+    </w:p>
+    <w:p>
+      <w:pPr>
+        <w:pStyle w:val="PlainText"/>
+        <w:rPr>
+          <w:rFonts w:ascii="Courier New" w:hAnsi="Courier New" w:cs="Courier New"/>
+        </w:rPr>
+      </w:pPr>
+      <w:r>
+        <w:rPr>
+          <w:rFonts w:ascii="Courier New" w:hAnsi="Courier New" w:cs="Courier New"/>
+        </w:rPr>
+        <w:tab/>
+      </w:r>
+      <w:r>
+        <w:rPr>
+          <w:rFonts w:ascii="Courier New" w:hAnsi="Courier New" w:cs="Courier New"/>
+        </w:rPr>
+        <w:tab/>
+      </w:r>
+      <w:r>
+        <w:rPr>
+          <w:rFonts w:ascii="Courier New" w:hAnsi="Courier New" w:cs="Courier New"/>
+        </w:rPr>
+        <w:tab/>
+      </w:r>
+      <w:proofErr w:type="gramStart"/>
+      <w:r>
+        <w:rPr>
+          <w:rFonts w:ascii="Courier New" w:hAnsi="Courier New" w:cs="Courier New"/>
+        </w:rPr>
+        <w:t>revised</w:t>
+      </w:r>
+      <w:proofErr w:type="gramEnd"/>
+      <w:r>
+        <w:rPr>
+          <w:rFonts w:ascii="Courier New" w:hAnsi="Courier New" w:cs="Courier New"/>
+        </w:rPr>
+        <w:t>++</w:t>
+      </w:r>
+    </w:p>
+    <w:p>
+      <w:pPr>
+        <w:pStyle w:val="PlainText"/>
+        <w:rPr>
+          <w:rFonts w:ascii="Courier New" w:hAnsi="Courier New" w:cs="Courier New"/>
+        </w:rPr>
+      </w:pPr>
+      <w:r>
+        <w:rPr>
+          <w:rFonts w:ascii="Courier New" w:hAnsi="Courier New" w:cs="Courier New"/>
+        </w:rPr>
+        <w:tab/>
+      </w:r>
+      <w:r>
+        <w:rPr>
+          <w:rFonts w:ascii="Courier New" w:hAnsi="Courier New" w:cs="Courier New"/>
+        </w:rPr>
+        <w:tab/>
+        <w:t>}</w:t>
+      </w:r>
+    </w:p>
+    <w:p>
+      <w:pPr>
+        <w:pStyle w:val="PlainText"/>
+        <w:rPr>
+          <w:rFonts w:ascii="Courier New" w:hAnsi="Courier New" w:cs="Courier New"/>
+        </w:rPr>
+      </w:pPr>
+      <w:r>
+        <w:rPr>
+          <w:rFonts w:ascii="Courier New" w:hAnsi="Courier New" w:cs="Courier New"/>
+        </w:rPr>
+        <w:tab/>
+      </w:r>
+      <w:r>
+        <w:rPr>
+          <w:rFonts w:ascii="Courier New" w:hAnsi="Courier New" w:cs="Courier New"/>
+        </w:rPr>
+        <w:tab/>
+      </w:r>
+      <w:proofErr w:type="gramStart"/>
+      <w:r>
+        <w:rPr>
+          <w:rFonts w:ascii="Courier New" w:hAnsi="Courier New" w:cs="Courier New"/>
+        </w:rPr>
+        <w:t>list[</w:t>
+      </w:r>
+      <w:proofErr w:type="spellStart"/>
+      <w:proofErr w:type="gramEnd"/>
+      <w:r>
+        <w:rPr>
+          <w:rFonts w:ascii="Courier New" w:hAnsi="Courier New" w:cs="Courier New"/>
+        </w:rPr>
+        <w:t>i</w:t>
+      </w:r>
+      <w:proofErr w:type="spellEnd"/>
+      <w:r>
+        <w:rPr>
+          <w:rFonts w:ascii="Courier New" w:hAnsi="Courier New" w:cs="Courier New"/>
+        </w:rPr>
+        <w:t>] = temp</w:t>
+      </w:r>
+    </w:p>
+    <w:p>
+      <w:pPr>
+        <w:pStyle w:val="PlainText"/>
+        <w:rPr>
+          <w:rFonts w:ascii="Courier New" w:hAnsi="Courier New" w:cs="Courier New"/>
+        </w:rPr>
+      </w:pPr>
+      <w:r>
+        <w:rPr>
+          <w:rFonts w:ascii="Courier New" w:hAnsi="Courier New" w:cs="Courier New"/>
+        </w:rPr>
+        <w:tab/>
+        <w:t>}</w:t>
+      </w:r>
+    </w:p>
+    <w:p>
+      <w:pPr>
+        <w:pStyle w:val="PlainText"/>
+        <w:rPr>
+          <w:rFonts w:ascii="Courier New" w:hAnsi="Courier New" w:cs="Courier New"/>
+        </w:rPr>
+      </w:pPr>
+      <w:r>
+        <w:rPr>
+          <w:rFonts w:ascii="Courier New" w:hAnsi="Courier New" w:cs="Courier New"/>
+        </w:rPr>
+        <w:tab/>
+      </w:r>
+    </w:p>
+    <w:p>
+      <w:pPr>
+        <w:pStyle w:val="PlainText"/>
+        <w:rPr>
+          <w:rFonts w:ascii="Courier New" w:hAnsi="Courier New" w:cs="Courier New"/>
+        </w:rPr>
+      </w:pPr>
+      <w:r>
+        <w:rPr>
+          <w:rFonts w:ascii="Courier New" w:hAnsi="Courier New" w:cs="Courier New"/>
+        </w:rPr>
+        <w:tab/>
+      </w:r>
+      <w:proofErr w:type="gramStart"/>
+      <w:r>
+        <w:rPr>
+          <w:rFonts w:ascii="Courier New" w:hAnsi="Courier New" w:cs="Courier New"/>
+        </w:rPr>
+        <w:t>replacement</w:t>
+      </w:r>
+      <w:proofErr w:type="gramEnd"/>
+      <w:r>
+        <w:rPr>
+          <w:rFonts w:ascii="Courier New" w:hAnsi="Courier New" w:cs="Courier New"/>
+        </w:rPr>
+        <w:t xml:space="preserve"> = new Transaction*[revised]</w:t>
+      </w:r>
+    </w:p>
+    <w:p>
+      <w:pPr>
+        <w:pStyle w:val="PlainText"/>
+        <w:rPr>
+          <w:rFonts w:ascii="Courier New" w:hAnsi="Courier New" w:cs="Courier New"/>
+        </w:rPr>
+      </w:pPr>
+      <w:r>
+        <w:rPr>
+          <w:rFonts w:ascii="Courier New" w:hAnsi="Courier New" w:cs="Courier New"/>
+        </w:rPr>
+        <w:tab/>
+      </w:r>
+      <w:proofErr w:type="gramStart"/>
+      <w:r>
+        <w:rPr>
+          <w:rFonts w:ascii="Courier New" w:hAnsi="Courier New" w:cs="Courier New"/>
+        </w:rPr>
+        <w:t>index</w:t>
+      </w:r>
+      <w:proofErr w:type="gramEnd"/>
+      <w:r>
+        <w:rPr>
+          <w:rFonts w:ascii="Courier New" w:hAnsi="Courier New" w:cs="Courier New"/>
+        </w:rPr>
+        <w:t xml:space="preserve"> = 0</w:t>
+      </w:r>
+    </w:p>
+    <w:p>
+      <w:pPr>
+        <w:pStyle w:val="PlainText"/>
+        <w:rPr>
+          <w:rFonts w:ascii="Courier New" w:hAnsi="Courier New" w:cs="Courier New"/>
+        </w:rPr>
+      </w:pPr>
+      <w:r>
+        <w:rPr>
+          <w:rFonts w:ascii="Courier New" w:hAnsi="Courier New" w:cs="Courier New"/>
+        </w:rPr>
+        <w:tab/>
+      </w:r>
+    </w:p>
+    <w:p>
+      <w:pPr>
+        <w:pStyle w:val="PlainText"/>
+        <w:rPr>
+          <w:rFonts w:ascii="Courier New" w:hAnsi="Courier New" w:cs="Courier New"/>
+        </w:rPr>
+      </w:pPr>
+      <w:r>
+        <w:rPr>
+          <w:rFonts w:ascii="Courier New" w:hAnsi="Courier New" w:cs="Courier New"/>
+        </w:rPr>
+        <w:tab/>
+      </w:r>
+      <w:proofErr w:type="gramStart"/>
+      <w:r>
+        <w:rPr>
+          <w:rFonts w:ascii="Courier New" w:hAnsi="Courier New" w:cs="Courier New"/>
+        </w:rPr>
+        <w:t>for</w:t>
+      </w:r>
+      <w:proofErr w:type="gramEnd"/>
+      <w:r>
+        <w:rPr>
+          <w:rFonts w:ascii="Courier New" w:hAnsi="Courier New" w:cs="Courier New"/>
+        </w:rPr>
+        <w:t xml:space="preserve"> (</w:t>
+      </w:r>
+      <w:proofErr w:type="spellStart"/>
+      <w:r>
+        <w:rPr>
+          <w:rFonts w:ascii="Courier New" w:hAnsi="Courier New" w:cs="Courier New"/>
+        </w:rPr>
+        <w:t>i</w:t>
+      </w:r>
+      <w:proofErr w:type="spellEnd"/>
+      <w:r>
+        <w:rPr>
+          <w:rFonts w:ascii="Courier New" w:hAnsi="Courier New" w:cs="Courier New"/>
+        </w:rPr>
+        <w:t xml:space="preserve"> = 0; </w:t>
+      </w:r>
+      <w:proofErr w:type="spellStart"/>
+      <w:r>
+        <w:rPr>
+          <w:rFonts w:ascii="Courier New" w:hAnsi="Courier New" w:cs="Courier New"/>
+        </w:rPr>
+        <w:t>i</w:t>
+      </w:r>
+      <w:proofErr w:type="spellEnd"/>
+      <w:r>
+        <w:rPr>
+          <w:rFonts w:ascii="Courier New" w:hAnsi="Courier New" w:cs="Courier New"/>
+        </w:rPr>
+        <w:t xml:space="preserve"> &lt; present; </w:t>
+      </w:r>
+      <w:proofErr w:type="spellStart"/>
+      <w:r>
+        <w:rPr>
+          <w:rFonts w:ascii="Courier New" w:hAnsi="Courier New" w:cs="Courier New"/>
+        </w:rPr>
+        <w:t>i</w:t>
+      </w:r>
+      <w:proofErr w:type="spellEnd"/>
+      <w:r>
+        <w:rPr>
+          <w:rFonts w:ascii="Courier New" w:hAnsi="Courier New" w:cs="Courier New"/>
+        </w:rPr>
+        <w:t>++)</w:t>
+      </w:r>
+    </w:p>
+    <w:p>
+      <w:pPr>
+        <w:pStyle w:val="PlainText"/>
+        <w:rPr>
+          <w:rFonts w:ascii="Courier New" w:hAnsi="Courier New" w:cs="Courier New"/>
+        </w:rPr>
+      </w:pPr>
+      <w:r>
+        <w:rPr>
+          <w:rFonts w:ascii="Courier New" w:hAnsi="Courier New" w:cs="Courier New"/>
+        </w:rPr>
+        <w:tab/>
+        <w:t>{</w:t>
+      </w:r>
+    </w:p>
+    <w:p>
+      <w:pPr>
+        <w:pStyle w:val="PlainText"/>
+        <w:rPr>
+          <w:rFonts w:ascii="Courier New" w:hAnsi="Courier New" w:cs="Courier New"/>
+        </w:rPr>
+      </w:pPr>
+      <w:r>
+        <w:rPr>
+          <w:rFonts w:ascii="Courier New" w:hAnsi="Courier New" w:cs="Courier New"/>
+        </w:rPr>
+        <w:tab/>
+      </w:r>
+      <w:r>
+        <w:rPr>
+          <w:rFonts w:ascii="Courier New" w:hAnsi="Courier New" w:cs="Courier New"/>
+        </w:rPr>
+        <w:tab/>
+      </w:r>
+      <w:proofErr w:type="gramStart"/>
+      <w:r>
+        <w:rPr>
+          <w:rFonts w:ascii="Courier New" w:hAnsi="Courier New" w:cs="Courier New"/>
+        </w:rPr>
+        <w:t>if</w:t>
+      </w:r>
+      <w:proofErr w:type="gramEnd"/>
+      <w:r>
+        <w:rPr>
+          <w:rFonts w:ascii="Courier New" w:hAnsi="Courier New" w:cs="Courier New"/>
+        </w:rPr>
+        <w:t xml:space="preserve"> (list[</w:t>
+      </w:r>
+      <w:proofErr w:type="spellStart"/>
+      <w:r>
+        <w:rPr>
+          <w:rFonts w:ascii="Courier New" w:hAnsi="Courier New" w:cs="Courier New"/>
+        </w:rPr>
+        <w:t>i</w:t>
+      </w:r>
+      <w:proofErr w:type="spellEnd"/>
+      <w:r>
+        <w:rPr>
+          <w:rFonts w:ascii="Courier New" w:hAnsi="Courier New" w:cs="Courier New"/>
+        </w:rPr>
+        <w:t>] != NULL)</w:t>
+      </w:r>
+    </w:p>
+    <w:p>
+      <w:pPr>
+        <w:pStyle w:val="PlainText"/>
+        <w:rPr>
+          <w:rFonts w:ascii="Courier New" w:hAnsi="Courier New" w:cs="Courier New"/>
+        </w:rPr>
+      </w:pPr>
+      <w:r>
+        <w:rPr>
+          <w:rFonts w:ascii="Courier New" w:hAnsi="Courier New" w:cs="Courier New"/>
+        </w:rPr>
+        <w:tab/>
+      </w:r>
+      <w:r>
+        <w:rPr>
+          <w:rFonts w:ascii="Courier New" w:hAnsi="Courier New" w:cs="Courier New"/>
+        </w:rPr>
+        <w:tab/>
+        <w:t>{</w:t>
+      </w:r>
+    </w:p>
+    <w:p>
+      <w:pPr>
+        <w:pStyle w:val="PlainText"/>
+        <w:rPr>
+          <w:rFonts w:ascii="Courier New" w:hAnsi="Courier New" w:cs="Courier New"/>
+        </w:rPr>
+      </w:pPr>
+      <w:r>
+        <w:rPr>
+          <w:rFonts w:ascii="Courier New" w:hAnsi="Courier New" w:cs="Courier New"/>
+        </w:rPr>
+        <w:tab/>
+      </w:r>
+      <w:r>
+        <w:rPr>
+          <w:rFonts w:ascii="Courier New" w:hAnsi="Courier New" w:cs="Courier New"/>
+        </w:rPr>
+        <w:tab/>
+      </w:r>
+      <w:r>
+        <w:rPr>
+          <w:rFonts w:ascii="Courier New" w:hAnsi="Courier New" w:cs="Courier New"/>
+        </w:rPr>
+        <w:tab/>
+      </w:r>
+      <w:proofErr w:type="gramStart"/>
+      <w:r>
+        <w:rPr>
+          <w:rFonts w:ascii="Courier New" w:hAnsi="Courier New" w:cs="Courier New"/>
+        </w:rPr>
+        <w:t>replacement[</w:t>
+      </w:r>
+      <w:proofErr w:type="gramEnd"/>
+      <w:r>
+        <w:rPr>
+          <w:rFonts w:ascii="Courier New" w:hAnsi="Courier New" w:cs="Courier New"/>
+        </w:rPr>
+        <w:t>index] = new Transaction(list[</w:t>
+      </w:r>
+      <w:proofErr w:type="spellStart"/>
+      <w:r>
+        <w:rPr>
+          <w:rFonts w:ascii="Courier New" w:hAnsi="Courier New" w:cs="Courier New"/>
+        </w:rPr>
+        <w:t>i</w:t>
+      </w:r>
+      <w:proofErr w:type="spellEnd"/>
+      <w:r>
+        <w:rPr>
+          <w:rFonts w:ascii="Courier New" w:hAnsi="Courier New" w:cs="Courier New"/>
+        </w:rPr>
+        <w:t>])</w:t>
+      </w:r>
+    </w:p>
+    <w:p>
+      <w:pPr>
+        <w:pStyle w:val="PlainText"/>
+        <w:rPr>
+          <w:rFonts w:ascii="Courier New" w:hAnsi="Courier New" w:cs="Courier New"/>
+        </w:rPr>
+      </w:pPr>
+      <w:r>
+        <w:rPr>
+          <w:rFonts w:ascii="Courier New" w:hAnsi="Courier New" w:cs="Courier New"/>
+        </w:rPr>
+        <w:tab/>
+      </w:r>
+      <w:r>
+        <w:rPr>
+          <w:rFonts w:ascii="Courier New" w:hAnsi="Courier New" w:cs="Courier New"/>
+        </w:rPr>
+        <w:tab/>
+      </w:r>
+      <w:r>
+        <w:rPr>
+          <w:rFonts w:ascii="Courier New" w:hAnsi="Courier New" w:cs="Courier New"/>
+        </w:rPr>
+        <w:tab/>
+      </w:r>
+      <w:proofErr w:type="gramStart"/>
+      <w:r>
+        <w:rPr>
+          <w:rFonts w:ascii="Courier New" w:hAnsi="Courier New" w:cs="Courier New"/>
+        </w:rPr>
+        <w:t>index</w:t>
+      </w:r>
+      <w:proofErr w:type="gramEnd"/>
+      <w:r>
+        <w:rPr>
+          <w:rFonts w:ascii="Courier New" w:hAnsi="Courier New" w:cs="Courier New"/>
+        </w:rPr>
+        <w:t>++</w:t>
+      </w:r>
+    </w:p>
+    <w:p>
+      <w:pPr>
+        <w:pStyle w:val="PlainText"/>
+        <w:rPr>
+          <w:rFonts w:ascii="Courier New" w:hAnsi="Courier New" w:cs="Courier New"/>
+        </w:rPr>
+      </w:pPr>
+      <w:r>
+        <w:rPr>
+          <w:rFonts w:ascii="Courier New" w:hAnsi="Courier New" w:cs="Courier New"/>
+        </w:rPr>
+        <w:tab/>
+      </w:r>
+      <w:r>
+        <w:rPr>
+          <w:rFonts w:ascii="Courier New" w:hAnsi="Courier New" w:cs="Courier New"/>
+        </w:rPr>
+        <w:tab/>
+        <w:t>}</w:t>
+      </w:r>
+    </w:p>
+    <w:p>
+      <w:pPr>
+        <w:pStyle w:val="PlainText"/>
+        <w:rPr>
+          <w:rFonts w:ascii="Courier New" w:hAnsi="Courier New" w:cs="Courier New"/>
+        </w:rPr>
+      </w:pPr>
+      <w:r>
+        <w:rPr>
+          <w:rFonts w:ascii="Courier New" w:hAnsi="Courier New" w:cs="Courier New"/>
+        </w:rPr>
+        <w:tab/>
+        <w:t>}</w:t>
+      </w:r>
+    </w:p>
+    <w:p>
+      <w:pPr>
+        <w:pStyle w:val="PlainText"/>
+        <w:rPr>
+          <w:rFonts w:ascii="Courier New" w:hAnsi="Courier New" w:cs="Courier New"/>
+        </w:rPr>
+      </w:pPr>
+      <w:r>
+        <w:rPr>
+          <w:rFonts w:ascii="Courier New" w:hAnsi="Courier New" w:cs="Courier New"/>
+        </w:rPr>
+        <w:tab/>
+      </w:r>
+    </w:p>
+    <w:p>
+      <w:pPr>
+        <w:pStyle w:val="PlainText"/>
+        <w:rPr>
+          <w:rFonts w:ascii="Courier New" w:hAnsi="Courier New" w:cs="Courier New"/>
+        </w:rPr>
+      </w:pPr>
+      <w:r>
+        <w:rPr>
+          <w:rFonts w:ascii="Courier New" w:hAnsi="Courier New" w:cs="Courier New"/>
+        </w:rPr>
+        <w:tab/>
+      </w:r>
+      <w:proofErr w:type="gramStart"/>
+      <w:r>
+        <w:rPr>
+          <w:rFonts w:ascii="Courier New" w:hAnsi="Courier New" w:cs="Courier New"/>
+        </w:rPr>
+        <w:t>list</w:t>
+      </w:r>
+      <w:proofErr w:type="gramEnd"/>
+      <w:r>
+        <w:rPr>
+          <w:rFonts w:ascii="Courier New" w:hAnsi="Courier New" w:cs="Courier New"/>
+        </w:rPr>
+        <w:t xml:space="preserve"> = replacement</w:t>
+      </w:r>
+    </w:p>
+    <w:p>
+      <w:pPr>
+        <w:pStyle w:val="PlainText"/>
+        <w:rPr>
+          <w:rFonts w:ascii="Courier New" w:hAnsi="Courier New" w:cs="Courier New"/>
+        </w:rPr>
+      </w:pPr>
+      <w:r>
+        <w:rPr>
+          <w:rFonts w:ascii="Courier New" w:hAnsi="Courier New" w:cs="Courier New"/>
+        </w:rPr>
+        <w:tab/>
+      </w:r>
+      <w:proofErr w:type="gramStart"/>
+      <w:r>
+        <w:rPr>
+          <w:rFonts w:ascii="Courier New" w:hAnsi="Courier New" w:cs="Courier New"/>
+        </w:rPr>
+        <w:t>present</w:t>
+      </w:r>
+      <w:proofErr w:type="gramEnd"/>
+      <w:r>
+        <w:rPr>
+          <w:rFonts w:ascii="Courier New" w:hAnsi="Courier New" w:cs="Courier New"/>
+        </w:rPr>
+        <w:t xml:space="preserve"> = revised</w:t>
+      </w:r>
+    </w:p>
+    <w:p>
+      <w:pPr>
+        <w:pStyle w:val="PlainText"/>
+        <w:rPr>
+          <w:rFonts w:ascii="Courier New" w:hAnsi="Courier New" w:cs="Courier New"/>
+        </w:rPr>
+      </w:pPr>
+      <w:r>
+        <w:rPr>
+          <w:rFonts w:ascii="Courier New" w:hAnsi="Courier New" w:cs="Courier New"/>
+        </w:rPr>
         <w:lastRenderedPageBreak/>
-        <w:tab/>
-      </w:r>
-      <w:proofErr w:type="gramStart"/>
-      <w:r>
-        <w:rPr>
-          <w:rFonts w:ascii="Courier New" w:hAnsi="Courier New" w:cs="Courier New"/>
-        </w:rPr>
-        <w:t>this</w:t>
-      </w:r>
-      <w:proofErr w:type="gramEnd"/>
-      <w:r>
-        <w:rPr>
-          <w:rFonts w:ascii="Courier New" w:hAnsi="Courier New" w:cs="Courier New"/>
-        </w:rPr>
-        <w:t>-&gt;present = next</w:t>
-      </w:r>
-    </w:p>
-    <w:p>
-      <w:pPr>
-        <w:pStyle w:val="PlainText"/>
-        <w:rPr>
-          <w:rFonts w:ascii="Courier New" w:hAnsi="Courier New" w:cs="Courier New"/>
-        </w:rPr>
-      </w:pPr>
-      <w:r>
-        <w:rPr>
-          <w:rFonts w:ascii="Courier New" w:hAnsi="Courier New" w:cs="Courier New"/>
-        </w:rPr>
-        <w:tab/>
-      </w:r>
-      <w:proofErr w:type="gramStart"/>
-      <w:r>
-        <w:rPr>
-          <w:rFonts w:ascii="Courier New" w:hAnsi="Courier New" w:cs="Courier New"/>
-        </w:rPr>
-        <w:t>this</w:t>
-      </w:r>
-      <w:proofErr w:type="gramEnd"/>
-      <w:r>
-        <w:rPr>
-          <w:rFonts w:ascii="Courier New" w:hAnsi="Courier New" w:cs="Courier New"/>
-        </w:rPr>
-        <w:t xml:space="preserve">-&gt;size = </w:t>
-      </w:r>
-      <w:proofErr w:type="spellStart"/>
-      <w:r>
-        <w:rPr>
-          <w:rFonts w:ascii="Courier New" w:hAnsi="Courier New" w:cs="Courier New"/>
-        </w:rPr>
-        <w:t>new_size</w:t>
-      </w:r>
-      <w:proofErr w:type="spellEnd"/>
-    </w:p>
-    <w:p>
-      <w:pPr>
-        <w:pStyle w:val="PlainText"/>
-        <w:rPr>
-          <w:rFonts w:ascii="Courier New" w:hAnsi="Courier New" w:cs="Courier New"/>
-        </w:rPr>
-      </w:pPr>
-      <w:r>
-        <w:rPr>
-          <w:rFonts w:ascii="Courier New" w:hAnsi="Courier New" w:cs="Courier New"/>
-        </w:rPr>
-        <w:tab/>
-      </w:r>
-      <w:proofErr w:type="gramStart"/>
-      <w:r>
-        <w:rPr>
-          <w:rFonts w:ascii="Courier New" w:hAnsi="Courier New" w:cs="Courier New"/>
-        </w:rPr>
-        <w:t>this</w:t>
-      </w:r>
-      <w:proofErr w:type="gramEnd"/>
-      <w:r>
-        <w:rPr>
-          <w:rFonts w:ascii="Courier New" w:hAnsi="Courier New" w:cs="Courier New"/>
-        </w:rPr>
-        <w:t xml:space="preserve">-&gt;set = </w:t>
-      </w:r>
-      <w:proofErr w:type="spellStart"/>
-      <w:r>
-        <w:rPr>
-          <w:rFonts w:ascii="Courier New" w:hAnsi="Courier New" w:cs="Courier New"/>
-        </w:rPr>
-        <w:t>new_set</w:t>
-      </w:r>
-      <w:proofErr w:type="spellEnd"/>
-    </w:p>
-    <w:p>
-      <w:pPr>
-        <w:pStyle w:val="PlainText"/>
-        <w:rPr>
-          <w:rFonts w:ascii="Courier New" w:hAnsi="Courier New" w:cs="Courier New"/>
-        </w:rPr>
-      </w:pPr>
-      <w:r>
-        <w:rPr>
-          <w:rFonts w:ascii="Courier New" w:hAnsi="Courier New" w:cs="Courier New"/>
-        </w:rPr>
-        <w:t>}</w:t>
-      </w:r>
-    </w:p>
-    <w:p>
-      <w:pPr>
-        <w:pStyle w:val="PlainText"/>
-        <w:rPr>
-          <w:rFonts w:ascii="Courier New" w:hAnsi="Courier New" w:cs="Courier New"/>
-        </w:rPr>
-      </w:pPr>
-    </w:p>
-    <w:p>
-      <w:pPr>
-        <w:pStyle w:val="PlainText"/>
-        <w:rPr>
-          <w:rFonts w:ascii="Courier New" w:hAnsi="Courier New" w:cs="Courier New"/>
-        </w:rPr>
-      </w:pPr>
-      <w:proofErr w:type="spellStart"/>
-      <w:r>
-        <w:rPr>
-          <w:rFonts w:ascii="Courier New" w:hAnsi="Courier New" w:cs="Courier New"/>
-        </w:rPr>
-        <w:t>TransactionList</w:t>
-      </w:r>
-      <w:proofErr w:type="spellEnd"/>
-      <w:r>
-        <w:rPr>
-          <w:rFonts w:ascii="Courier New" w:hAnsi="Courier New" w:cs="Courier New"/>
-        </w:rPr>
-        <w:t>::</w:t>
-      </w:r>
-      <w:proofErr w:type="spellStart"/>
-      <w:r>
-        <w:rPr>
-          <w:rFonts w:ascii="Courier New" w:hAnsi="Courier New" w:cs="Courier New"/>
-        </w:rPr>
-        <w:t>remove_non_rare_</w:t>
-      </w:r>
-      <w:proofErr w:type="gramStart"/>
-      <w:r>
-        <w:rPr>
-          <w:rFonts w:ascii="Courier New" w:hAnsi="Courier New" w:cs="Courier New"/>
-        </w:rPr>
-        <w:t>items</w:t>
-      </w:r>
-      <w:proofErr w:type="spellEnd"/>
-      <w:r>
-        <w:rPr>
-          <w:rFonts w:ascii="Courier New" w:hAnsi="Courier New" w:cs="Courier New"/>
-        </w:rPr>
-        <w:t>(</w:t>
-      </w:r>
-      <w:proofErr w:type="gramEnd"/>
-      <w:r>
-        <w:rPr>
-          <w:rFonts w:ascii="Courier New" w:hAnsi="Courier New" w:cs="Courier New"/>
-        </w:rPr>
-        <w:t>set)</w:t>
-      </w:r>
-    </w:p>
-    <w:p>
-      <w:pPr>
-        <w:pStyle w:val="PlainText"/>
-        <w:rPr>
-          <w:rFonts w:ascii="Courier New" w:hAnsi="Courier New" w:cs="Courier New"/>
-        </w:rPr>
-      </w:pPr>
-      <w:r>
-        <w:rPr>
-          <w:rFonts w:ascii="Courier New" w:hAnsi="Courier New" w:cs="Courier New"/>
-        </w:rPr>
-        <w:t>{</w:t>
-      </w:r>
-    </w:p>
-    <w:p>
-      <w:pPr>
-        <w:pStyle w:val="PlainText"/>
-        <w:rPr>
-          <w:rFonts w:ascii="Courier New" w:hAnsi="Courier New" w:cs="Courier New"/>
-        </w:rPr>
-      </w:pPr>
-      <w:r>
-        <w:rPr>
-          <w:rFonts w:ascii="Courier New" w:hAnsi="Courier New" w:cs="Courier New"/>
-        </w:rPr>
-        <w:tab/>
-      </w:r>
-      <w:proofErr w:type="gramStart"/>
-      <w:r>
-        <w:rPr>
-          <w:rFonts w:ascii="Courier New" w:hAnsi="Courier New" w:cs="Courier New"/>
-        </w:rPr>
-        <w:t>revised</w:t>
-      </w:r>
-      <w:proofErr w:type="gramEnd"/>
-      <w:r>
-        <w:rPr>
-          <w:rFonts w:ascii="Courier New" w:hAnsi="Courier New" w:cs="Courier New"/>
-        </w:rPr>
-        <w:t xml:space="preserve"> = 0</w:t>
-      </w:r>
-    </w:p>
-    <w:p>
-      <w:pPr>
-        <w:pStyle w:val="PlainText"/>
-        <w:rPr>
-          <w:rFonts w:ascii="Courier New" w:hAnsi="Courier New" w:cs="Courier New"/>
-        </w:rPr>
-      </w:pPr>
-      <w:r>
-        <w:rPr>
-          <w:rFonts w:ascii="Courier New" w:hAnsi="Courier New" w:cs="Courier New"/>
-        </w:rPr>
-        <w:tab/>
-      </w:r>
-      <w:proofErr w:type="gramStart"/>
-      <w:r>
-        <w:rPr>
-          <w:rFonts w:ascii="Courier New" w:hAnsi="Courier New" w:cs="Courier New"/>
-        </w:rPr>
-        <w:t>for</w:t>
-      </w:r>
-      <w:proofErr w:type="gramEnd"/>
-      <w:r>
-        <w:rPr>
-          <w:rFonts w:ascii="Courier New" w:hAnsi="Courier New" w:cs="Courier New"/>
-        </w:rPr>
-        <w:t xml:space="preserve"> (</w:t>
-      </w:r>
-      <w:proofErr w:type="spellStart"/>
-      <w:r>
-        <w:rPr>
-          <w:rFonts w:ascii="Courier New" w:hAnsi="Courier New" w:cs="Courier New"/>
-        </w:rPr>
-        <w:t>i</w:t>
-      </w:r>
-      <w:proofErr w:type="spellEnd"/>
-      <w:r>
-        <w:rPr>
-          <w:rFonts w:ascii="Courier New" w:hAnsi="Courier New" w:cs="Courier New"/>
-        </w:rPr>
-        <w:t xml:space="preserve"> = 0; </w:t>
-      </w:r>
-      <w:proofErr w:type="spellStart"/>
-      <w:r>
-        <w:rPr>
-          <w:rFonts w:ascii="Courier New" w:hAnsi="Courier New" w:cs="Courier New"/>
-        </w:rPr>
-        <w:t>i</w:t>
-      </w:r>
-      <w:proofErr w:type="spellEnd"/>
-      <w:r>
-        <w:rPr>
-          <w:rFonts w:ascii="Courier New" w:hAnsi="Courier New" w:cs="Courier New"/>
-        </w:rPr>
-        <w:t xml:space="preserve"> &lt; present; </w:t>
-      </w:r>
-      <w:proofErr w:type="spellStart"/>
-      <w:r>
-        <w:rPr>
-          <w:rFonts w:ascii="Courier New" w:hAnsi="Courier New" w:cs="Courier New"/>
-        </w:rPr>
-        <w:t>i</w:t>
-      </w:r>
-      <w:proofErr w:type="spellEnd"/>
-      <w:r>
-        <w:rPr>
-          <w:rFonts w:ascii="Courier New" w:hAnsi="Courier New" w:cs="Courier New"/>
-        </w:rPr>
-        <w:t>++)</w:t>
-      </w:r>
-    </w:p>
-    <w:p>
-      <w:pPr>
-        <w:pStyle w:val="PlainText"/>
-        <w:rPr>
-          <w:rFonts w:ascii="Courier New" w:hAnsi="Courier New" w:cs="Courier New"/>
-        </w:rPr>
-      </w:pPr>
-      <w:r>
-        <w:rPr>
-          <w:rFonts w:ascii="Courier New" w:hAnsi="Courier New" w:cs="Courier New"/>
-        </w:rPr>
-        <w:tab/>
-        <w:t>{</w:t>
-      </w:r>
-    </w:p>
-    <w:p>
-      <w:pPr>
-        <w:pStyle w:val="PlainText"/>
-        <w:rPr>
-          <w:rFonts w:ascii="Courier New" w:hAnsi="Courier New" w:cs="Courier New"/>
-        </w:rPr>
-      </w:pPr>
-      <w:r>
-        <w:rPr>
-          <w:rFonts w:ascii="Courier New" w:hAnsi="Courier New" w:cs="Courier New"/>
-        </w:rPr>
-        <w:tab/>
-      </w:r>
-      <w:r>
-        <w:rPr>
-          <w:rFonts w:ascii="Courier New" w:hAnsi="Courier New" w:cs="Courier New"/>
-        </w:rPr>
-        <w:tab/>
-      </w:r>
-      <w:proofErr w:type="gramStart"/>
-      <w:r>
-        <w:rPr>
-          <w:rFonts w:ascii="Courier New" w:hAnsi="Courier New" w:cs="Courier New"/>
-        </w:rPr>
-        <w:t>temp</w:t>
-      </w:r>
-      <w:proofErr w:type="gramEnd"/>
-      <w:r>
-        <w:rPr>
-          <w:rFonts w:ascii="Courier New" w:hAnsi="Courier New" w:cs="Courier New"/>
-        </w:rPr>
-        <w:t xml:space="preserve"> = list[</w:t>
-      </w:r>
-      <w:proofErr w:type="spellStart"/>
-      <w:r>
-        <w:rPr>
-          <w:rFonts w:ascii="Courier New" w:hAnsi="Courier New" w:cs="Courier New"/>
-        </w:rPr>
-        <w:t>i</w:t>
-      </w:r>
-      <w:proofErr w:type="spellEnd"/>
-      <w:r>
-        <w:rPr>
-          <w:rFonts w:ascii="Courier New" w:hAnsi="Courier New" w:cs="Courier New"/>
-        </w:rPr>
-        <w:t>]-&gt;</w:t>
-      </w:r>
-      <w:proofErr w:type="spellStart"/>
-      <w:r>
-        <w:rPr>
-          <w:rFonts w:ascii="Courier New" w:hAnsi="Courier New" w:cs="Courier New"/>
-        </w:rPr>
-        <w:t>remove_non_rare_items</w:t>
-      </w:r>
-      <w:proofErr w:type="spellEnd"/>
-      <w:r>
-        <w:rPr>
-          <w:rFonts w:ascii="Courier New" w:hAnsi="Courier New" w:cs="Courier New"/>
-        </w:rPr>
-        <w:t>(set)</w:t>
-      </w:r>
-    </w:p>
-    <w:p>
-      <w:pPr>
-        <w:pStyle w:val="PlainText"/>
-        <w:rPr>
-          <w:rFonts w:ascii="Courier New" w:hAnsi="Courier New" w:cs="Courier New"/>
-        </w:rPr>
-      </w:pPr>
-      <w:r>
-        <w:rPr>
-          <w:rFonts w:ascii="Courier New" w:hAnsi="Courier New" w:cs="Courier New"/>
-        </w:rPr>
-        <w:tab/>
-      </w:r>
-      <w:r>
-        <w:rPr>
-          <w:rFonts w:ascii="Courier New" w:hAnsi="Courier New" w:cs="Courier New"/>
-        </w:rPr>
-        <w:tab/>
-      </w:r>
-    </w:p>
-    <w:p>
-      <w:pPr>
-        <w:pStyle w:val="PlainText"/>
-        <w:rPr>
-          <w:rFonts w:ascii="Courier New" w:hAnsi="Courier New" w:cs="Courier New"/>
-        </w:rPr>
-      </w:pPr>
-      <w:r>
-        <w:rPr>
-          <w:rFonts w:ascii="Courier New" w:hAnsi="Courier New" w:cs="Courier New"/>
-        </w:rPr>
-        <w:tab/>
-      </w:r>
-      <w:r>
-        <w:rPr>
-          <w:rFonts w:ascii="Courier New" w:hAnsi="Courier New" w:cs="Courier New"/>
-        </w:rPr>
-        <w:tab/>
-      </w:r>
-      <w:proofErr w:type="gramStart"/>
-      <w:r>
-        <w:rPr>
-          <w:rFonts w:ascii="Courier New" w:hAnsi="Courier New" w:cs="Courier New"/>
-        </w:rPr>
-        <w:t>if</w:t>
-      </w:r>
-      <w:proofErr w:type="gramEnd"/>
-      <w:r>
-        <w:rPr>
-          <w:rFonts w:ascii="Courier New" w:hAnsi="Courier New" w:cs="Courier New"/>
-        </w:rPr>
-        <w:t xml:space="preserve"> (temp != NULL)</w:t>
-      </w:r>
-    </w:p>
-    <w:p>
-      <w:pPr>
-        <w:pStyle w:val="PlainText"/>
-        <w:rPr>
-          <w:rFonts w:ascii="Courier New" w:hAnsi="Courier New" w:cs="Courier New"/>
-        </w:rPr>
-      </w:pPr>
-      <w:r>
-        <w:rPr>
-          <w:rFonts w:ascii="Courier New" w:hAnsi="Courier New" w:cs="Courier New"/>
-        </w:rPr>
-        <w:tab/>
-      </w:r>
-      <w:r>
-        <w:rPr>
-          <w:rFonts w:ascii="Courier New" w:hAnsi="Courier New" w:cs="Courier New"/>
-        </w:rPr>
-        <w:tab/>
-        <w:t>{</w:t>
-      </w:r>
-    </w:p>
-    <w:p>
-      <w:pPr>
-        <w:pStyle w:val="PlainText"/>
-        <w:rPr>
-          <w:rFonts w:ascii="Courier New" w:hAnsi="Courier New" w:cs="Courier New"/>
-        </w:rPr>
-      </w:pPr>
-      <w:r>
-        <w:rPr>
-          <w:rFonts w:ascii="Courier New" w:hAnsi="Courier New" w:cs="Courier New"/>
-        </w:rPr>
-        <w:tab/>
-      </w:r>
-      <w:r>
-        <w:rPr>
-          <w:rFonts w:ascii="Courier New" w:hAnsi="Courier New" w:cs="Courier New"/>
-        </w:rPr>
-        <w:tab/>
-      </w:r>
-      <w:r>
-        <w:rPr>
-          <w:rFonts w:ascii="Courier New" w:hAnsi="Courier New" w:cs="Courier New"/>
-        </w:rPr>
-        <w:tab/>
-      </w:r>
-      <w:proofErr w:type="gramStart"/>
-      <w:r>
-        <w:rPr>
-          <w:rFonts w:ascii="Courier New" w:hAnsi="Courier New" w:cs="Courier New"/>
-        </w:rPr>
-        <w:t>revised</w:t>
-      </w:r>
-      <w:proofErr w:type="gramEnd"/>
-      <w:r>
-        <w:rPr>
-          <w:rFonts w:ascii="Courier New" w:hAnsi="Courier New" w:cs="Courier New"/>
-        </w:rPr>
-        <w:t>++</w:t>
-      </w:r>
-    </w:p>
-    <w:p>
-      <w:pPr>
-        <w:pStyle w:val="PlainText"/>
-        <w:rPr>
-          <w:rFonts w:ascii="Courier New" w:hAnsi="Courier New" w:cs="Courier New"/>
-        </w:rPr>
-      </w:pPr>
-      <w:r>
-        <w:rPr>
-          <w:rFonts w:ascii="Courier New" w:hAnsi="Courier New" w:cs="Courier New"/>
-        </w:rPr>
-        <w:tab/>
-      </w:r>
-      <w:r>
-        <w:rPr>
-          <w:rFonts w:ascii="Courier New" w:hAnsi="Courier New" w:cs="Courier New"/>
-        </w:rPr>
-        <w:tab/>
-        <w:t>}</w:t>
-      </w:r>
-    </w:p>
-    <w:p>
-      <w:pPr>
-        <w:pStyle w:val="PlainText"/>
-        <w:rPr>
-          <w:rFonts w:ascii="Courier New" w:hAnsi="Courier New" w:cs="Courier New"/>
-        </w:rPr>
-      </w:pPr>
-      <w:r>
-        <w:rPr>
-          <w:rFonts w:ascii="Courier New" w:hAnsi="Courier New" w:cs="Courier New"/>
-        </w:rPr>
-        <w:tab/>
-      </w:r>
-      <w:r>
-        <w:rPr>
-          <w:rFonts w:ascii="Courier New" w:hAnsi="Courier New" w:cs="Courier New"/>
-        </w:rPr>
-        <w:tab/>
-      </w:r>
-      <w:proofErr w:type="gramStart"/>
-      <w:r>
-        <w:rPr>
-          <w:rFonts w:ascii="Courier New" w:hAnsi="Courier New" w:cs="Courier New"/>
-        </w:rPr>
-        <w:t>list[</w:t>
-      </w:r>
-      <w:proofErr w:type="spellStart"/>
-      <w:proofErr w:type="gramEnd"/>
-      <w:r>
-        <w:rPr>
-          <w:rFonts w:ascii="Courier New" w:hAnsi="Courier New" w:cs="Courier New"/>
-        </w:rPr>
-        <w:t>i</w:t>
-      </w:r>
-      <w:proofErr w:type="spellEnd"/>
-      <w:r>
-        <w:rPr>
-          <w:rFonts w:ascii="Courier New" w:hAnsi="Courier New" w:cs="Courier New"/>
-        </w:rPr>
-        <w:t>] = temp</w:t>
-      </w:r>
-    </w:p>
-    <w:p>
-      <w:pPr>
-        <w:pStyle w:val="PlainText"/>
-        <w:rPr>
-          <w:rFonts w:ascii="Courier New" w:hAnsi="Courier New" w:cs="Courier New"/>
-        </w:rPr>
-      </w:pPr>
-      <w:r>
-        <w:rPr>
-          <w:rFonts w:ascii="Courier New" w:hAnsi="Courier New" w:cs="Courier New"/>
-        </w:rPr>
-        <w:tab/>
-        <w:t>}</w:t>
-      </w:r>
-    </w:p>
-    <w:p>
-      <w:pPr>
-        <w:pStyle w:val="PlainText"/>
-        <w:rPr>
-          <w:rFonts w:ascii="Courier New" w:hAnsi="Courier New" w:cs="Courier New"/>
-        </w:rPr>
-      </w:pPr>
-      <w:r>
-        <w:rPr>
-          <w:rFonts w:ascii="Courier New" w:hAnsi="Courier New" w:cs="Courier New"/>
-        </w:rPr>
-        <w:tab/>
-      </w:r>
-    </w:p>
-    <w:p>
-      <w:pPr>
-        <w:pStyle w:val="PlainText"/>
-        <w:rPr>
-          <w:rFonts w:ascii="Courier New" w:hAnsi="Courier New" w:cs="Courier New"/>
-        </w:rPr>
-      </w:pPr>
-      <w:r>
-        <w:rPr>
-          <w:rFonts w:ascii="Courier New" w:hAnsi="Courier New" w:cs="Courier New"/>
-        </w:rPr>
-        <w:tab/>
-      </w:r>
-      <w:proofErr w:type="gramStart"/>
-      <w:r>
-        <w:rPr>
-          <w:rFonts w:ascii="Courier New" w:hAnsi="Courier New" w:cs="Courier New"/>
-        </w:rPr>
-        <w:t>replacement</w:t>
-      </w:r>
-      <w:proofErr w:type="gramEnd"/>
-      <w:r>
-        <w:rPr>
-          <w:rFonts w:ascii="Courier New" w:hAnsi="Courier New" w:cs="Courier New"/>
-        </w:rPr>
-        <w:t xml:space="preserve"> = new Transaction*[revised]</w:t>
-      </w:r>
-    </w:p>
-    <w:p>
-      <w:pPr>
-        <w:pStyle w:val="PlainText"/>
-        <w:rPr>
-          <w:rFonts w:ascii="Courier New" w:hAnsi="Courier New" w:cs="Courier New"/>
-        </w:rPr>
-      </w:pPr>
-      <w:r>
-        <w:rPr>
-          <w:rFonts w:ascii="Courier New" w:hAnsi="Courier New" w:cs="Courier New"/>
-        </w:rPr>
-        <w:tab/>
-      </w:r>
-      <w:proofErr w:type="gramStart"/>
-      <w:r>
-        <w:rPr>
-          <w:rFonts w:ascii="Courier New" w:hAnsi="Courier New" w:cs="Courier New"/>
-        </w:rPr>
-        <w:t>index</w:t>
-      </w:r>
-      <w:proofErr w:type="gramEnd"/>
-      <w:r>
-        <w:rPr>
-          <w:rFonts w:ascii="Courier New" w:hAnsi="Courier New" w:cs="Courier New"/>
-        </w:rPr>
-        <w:t xml:space="preserve"> = 0</w:t>
-      </w:r>
-    </w:p>
-    <w:p>
-      <w:pPr>
-        <w:pStyle w:val="PlainText"/>
-        <w:rPr>
-          <w:rFonts w:ascii="Courier New" w:hAnsi="Courier New" w:cs="Courier New"/>
-        </w:rPr>
-      </w:pPr>
-      <w:r>
-        <w:rPr>
-          <w:rFonts w:ascii="Courier New" w:hAnsi="Courier New" w:cs="Courier New"/>
-        </w:rPr>
-        <w:tab/>
-      </w:r>
-    </w:p>
-    <w:p>
-      <w:pPr>
-        <w:pStyle w:val="PlainText"/>
-        <w:rPr>
-          <w:rFonts w:ascii="Courier New" w:hAnsi="Courier New" w:cs="Courier New"/>
-        </w:rPr>
-      </w:pPr>
-      <w:r>
-        <w:rPr>
-          <w:rFonts w:ascii="Courier New" w:hAnsi="Courier New" w:cs="Courier New"/>
-        </w:rPr>
-        <w:tab/>
-      </w:r>
-      <w:proofErr w:type="gramStart"/>
-      <w:r>
-        <w:rPr>
-          <w:rFonts w:ascii="Courier New" w:hAnsi="Courier New" w:cs="Courier New"/>
-        </w:rPr>
-        <w:t>for</w:t>
-      </w:r>
-      <w:proofErr w:type="gramEnd"/>
-      <w:r>
-        <w:rPr>
-          <w:rFonts w:ascii="Courier New" w:hAnsi="Courier New" w:cs="Courier New"/>
-        </w:rPr>
-        <w:t xml:space="preserve"> (</w:t>
-      </w:r>
-      <w:proofErr w:type="spellStart"/>
-      <w:r>
-        <w:rPr>
-          <w:rFonts w:ascii="Courier New" w:hAnsi="Courier New" w:cs="Courier New"/>
-        </w:rPr>
-        <w:t>i</w:t>
-      </w:r>
-      <w:proofErr w:type="spellEnd"/>
-      <w:r>
-        <w:rPr>
-          <w:rFonts w:ascii="Courier New" w:hAnsi="Courier New" w:cs="Courier New"/>
-        </w:rPr>
-        <w:t xml:space="preserve"> = 0; </w:t>
-      </w:r>
-      <w:proofErr w:type="spellStart"/>
-      <w:r>
-        <w:rPr>
-          <w:rFonts w:ascii="Courier New" w:hAnsi="Courier New" w:cs="Courier New"/>
-        </w:rPr>
-        <w:t>i</w:t>
-      </w:r>
-      <w:proofErr w:type="spellEnd"/>
-      <w:r>
-        <w:rPr>
-          <w:rFonts w:ascii="Courier New" w:hAnsi="Courier New" w:cs="Courier New"/>
-        </w:rPr>
-        <w:t xml:space="preserve"> &lt; present; </w:t>
-      </w:r>
-      <w:proofErr w:type="spellStart"/>
-      <w:r>
-        <w:rPr>
-          <w:rFonts w:ascii="Courier New" w:hAnsi="Courier New" w:cs="Courier New"/>
-        </w:rPr>
-        <w:t>i</w:t>
-      </w:r>
-      <w:proofErr w:type="spellEnd"/>
-      <w:r>
-        <w:rPr>
-          <w:rFonts w:ascii="Courier New" w:hAnsi="Courier New" w:cs="Courier New"/>
-        </w:rPr>
-        <w:t>++)</w:t>
-      </w:r>
-    </w:p>
-    <w:p>
-      <w:pPr>
-        <w:pStyle w:val="PlainText"/>
-        <w:rPr>
-          <w:rFonts w:ascii="Courier New" w:hAnsi="Courier New" w:cs="Courier New"/>
-        </w:rPr>
-      </w:pPr>
-      <w:r>
-        <w:rPr>
-          <w:rFonts w:ascii="Courier New" w:hAnsi="Courier New" w:cs="Courier New"/>
-        </w:rPr>
-        <w:tab/>
-        <w:t>{</w:t>
-      </w:r>
-    </w:p>
-    <w:p>
-      <w:pPr>
-        <w:pStyle w:val="PlainText"/>
-        <w:rPr>
-          <w:rFonts w:ascii="Courier New" w:hAnsi="Courier New" w:cs="Courier New"/>
-        </w:rPr>
-      </w:pPr>
-      <w:r>
-        <w:rPr>
-          <w:rFonts w:ascii="Courier New" w:hAnsi="Courier New" w:cs="Courier New"/>
-        </w:rPr>
-        <w:tab/>
-      </w:r>
-      <w:r>
-        <w:rPr>
-          <w:rFonts w:ascii="Courier New" w:hAnsi="Courier New" w:cs="Courier New"/>
-        </w:rPr>
-        <w:tab/>
-      </w:r>
-      <w:proofErr w:type="gramStart"/>
-      <w:r>
-        <w:rPr>
-          <w:rFonts w:ascii="Courier New" w:hAnsi="Courier New" w:cs="Courier New"/>
-        </w:rPr>
-        <w:t>if</w:t>
-      </w:r>
-      <w:proofErr w:type="gramEnd"/>
-      <w:r>
-        <w:rPr>
-          <w:rFonts w:ascii="Courier New" w:hAnsi="Courier New" w:cs="Courier New"/>
-        </w:rPr>
-        <w:t xml:space="preserve"> (list[</w:t>
-      </w:r>
-      <w:proofErr w:type="spellStart"/>
-      <w:r>
-        <w:rPr>
-          <w:rFonts w:ascii="Courier New" w:hAnsi="Courier New" w:cs="Courier New"/>
-        </w:rPr>
-        <w:t>i</w:t>
-      </w:r>
-      <w:proofErr w:type="spellEnd"/>
-      <w:r>
-        <w:rPr>
-          <w:rFonts w:ascii="Courier New" w:hAnsi="Courier New" w:cs="Courier New"/>
-        </w:rPr>
-        <w:t>] != NULL)</w:t>
-      </w:r>
-    </w:p>
-    <w:p>
-      <w:pPr>
-        <w:pStyle w:val="PlainText"/>
-        <w:rPr>
-          <w:rFonts w:ascii="Courier New" w:hAnsi="Courier New" w:cs="Courier New"/>
-        </w:rPr>
-      </w:pPr>
-      <w:r>
-        <w:rPr>
-          <w:rFonts w:ascii="Courier New" w:hAnsi="Courier New" w:cs="Courier New"/>
-        </w:rPr>
-        <w:tab/>
-      </w:r>
-      <w:r>
-        <w:rPr>
-          <w:rFonts w:ascii="Courier New" w:hAnsi="Courier New" w:cs="Courier New"/>
-        </w:rPr>
-        <w:tab/>
-        <w:t>{</w:t>
-      </w:r>
-    </w:p>
-    <w:p>
-      <w:pPr>
-        <w:pStyle w:val="PlainText"/>
-        <w:rPr>
-          <w:rFonts w:ascii="Courier New" w:hAnsi="Courier New" w:cs="Courier New"/>
-        </w:rPr>
-      </w:pPr>
-      <w:r>
-        <w:rPr>
-          <w:rFonts w:ascii="Courier New" w:hAnsi="Courier New" w:cs="Courier New"/>
-        </w:rPr>
-        <w:tab/>
-      </w:r>
-      <w:r>
-        <w:rPr>
-          <w:rFonts w:ascii="Courier New" w:hAnsi="Courier New" w:cs="Courier New"/>
-        </w:rPr>
-        <w:tab/>
-      </w:r>
-      <w:r>
-        <w:rPr>
-          <w:rFonts w:ascii="Courier New" w:hAnsi="Courier New" w:cs="Courier New"/>
-        </w:rPr>
-        <w:tab/>
-      </w:r>
-      <w:proofErr w:type="gramStart"/>
-      <w:r>
-        <w:rPr>
-          <w:rFonts w:ascii="Courier New" w:hAnsi="Courier New" w:cs="Courier New"/>
-        </w:rPr>
-        <w:t>replacement[</w:t>
-      </w:r>
-      <w:proofErr w:type="gramEnd"/>
-      <w:r>
-        <w:rPr>
-          <w:rFonts w:ascii="Courier New" w:hAnsi="Courier New" w:cs="Courier New"/>
-        </w:rPr>
-        <w:t>index] = new Transaction(list[</w:t>
-      </w:r>
-      <w:proofErr w:type="spellStart"/>
-      <w:r>
-        <w:rPr>
-          <w:rFonts w:ascii="Courier New" w:hAnsi="Courier New" w:cs="Courier New"/>
-        </w:rPr>
-        <w:t>i</w:t>
-      </w:r>
-      <w:proofErr w:type="spellEnd"/>
-      <w:r>
-        <w:rPr>
-          <w:rFonts w:ascii="Courier New" w:hAnsi="Courier New" w:cs="Courier New"/>
-        </w:rPr>
-        <w:t>])</w:t>
-      </w:r>
-    </w:p>
-    <w:p>
-      <w:pPr>
-        <w:pStyle w:val="PlainText"/>
-        <w:rPr>
-          <w:rFonts w:ascii="Courier New" w:hAnsi="Courier New" w:cs="Courier New"/>
-        </w:rPr>
-      </w:pPr>
-      <w:r>
-        <w:rPr>
-          <w:rFonts w:ascii="Courier New" w:hAnsi="Courier New" w:cs="Courier New"/>
-        </w:rPr>
-        <w:tab/>
-      </w:r>
-      <w:r>
-        <w:rPr>
-          <w:rFonts w:ascii="Courier New" w:hAnsi="Courier New" w:cs="Courier New"/>
-        </w:rPr>
-        <w:tab/>
-      </w:r>
-      <w:r>
-        <w:rPr>
-          <w:rFonts w:ascii="Courier New" w:hAnsi="Courier New" w:cs="Courier New"/>
-        </w:rPr>
-        <w:tab/>
-      </w:r>
-      <w:proofErr w:type="gramStart"/>
-      <w:r>
-        <w:rPr>
-          <w:rFonts w:ascii="Courier New" w:hAnsi="Courier New" w:cs="Courier New"/>
-        </w:rPr>
-        <w:t>index</w:t>
-      </w:r>
-      <w:proofErr w:type="gramEnd"/>
-      <w:r>
-        <w:rPr>
-          <w:rFonts w:ascii="Courier New" w:hAnsi="Courier New" w:cs="Courier New"/>
-        </w:rPr>
-        <w:t>++</w:t>
-      </w:r>
-    </w:p>
-    <w:p>
-      <w:pPr>
-        <w:pStyle w:val="PlainText"/>
-        <w:rPr>
-          <w:rFonts w:ascii="Courier New" w:hAnsi="Courier New" w:cs="Courier New"/>
-        </w:rPr>
-      </w:pPr>
-      <w:r>
-        <w:rPr>
-          <w:rFonts w:ascii="Courier New" w:hAnsi="Courier New" w:cs="Courier New"/>
-        </w:rPr>
-        <w:tab/>
-      </w:r>
-      <w:r>
-        <w:rPr>
-          <w:rFonts w:ascii="Courier New" w:hAnsi="Courier New" w:cs="Courier New"/>
-        </w:rPr>
-        <w:tab/>
-        <w:t>}</w:t>
-      </w:r>
-    </w:p>
-    <w:p>
-      <w:pPr>
-        <w:pStyle w:val="PlainText"/>
-        <w:rPr>
-          <w:rFonts w:ascii="Courier New" w:hAnsi="Courier New" w:cs="Courier New"/>
-        </w:rPr>
-      </w:pPr>
-      <w:r>
-        <w:rPr>
-          <w:rFonts w:ascii="Courier New" w:hAnsi="Courier New" w:cs="Courier New"/>
-        </w:rPr>
-        <w:tab/>
-        <w:t>}</w:t>
-      </w:r>
-    </w:p>
-    <w:p>
-      <w:pPr>
-        <w:pStyle w:val="PlainText"/>
-        <w:rPr>
-          <w:rFonts w:ascii="Courier New" w:hAnsi="Courier New" w:cs="Courier New"/>
-        </w:rPr>
-      </w:pPr>
-      <w:r>
-        <w:rPr>
-          <w:rFonts w:ascii="Courier New" w:hAnsi="Courier New" w:cs="Courier New"/>
-        </w:rPr>
-        <w:tab/>
-      </w:r>
-    </w:p>
-    <w:p>
-      <w:pPr>
-        <w:pStyle w:val="PlainText"/>
-        <w:rPr>
-          <w:rFonts w:ascii="Courier New" w:hAnsi="Courier New" w:cs="Courier New"/>
-        </w:rPr>
-      </w:pPr>
-      <w:r>
-        <w:rPr>
-          <w:rFonts w:ascii="Courier New" w:hAnsi="Courier New" w:cs="Courier New"/>
-        </w:rPr>
-        <w:tab/>
-      </w:r>
-      <w:proofErr w:type="gramStart"/>
-      <w:r>
-        <w:rPr>
-          <w:rFonts w:ascii="Courier New" w:hAnsi="Courier New" w:cs="Courier New"/>
-        </w:rPr>
-        <w:t>list</w:t>
-      </w:r>
-      <w:proofErr w:type="gramEnd"/>
-      <w:r>
-        <w:rPr>
-          <w:rFonts w:ascii="Courier New" w:hAnsi="Courier New" w:cs="Courier New"/>
-        </w:rPr>
-        <w:t xml:space="preserve"> = replacement</w:t>
-      </w:r>
-    </w:p>
-    <w:p>
-      <w:pPr>
-        <w:pStyle w:val="PlainText"/>
-        <w:rPr>
-          <w:rFonts w:ascii="Courier New" w:hAnsi="Courier New" w:cs="Courier New"/>
-        </w:rPr>
-      </w:pPr>
-      <w:r>
-        <w:rPr>
-          <w:rFonts w:ascii="Courier New" w:hAnsi="Courier New" w:cs="Courier New"/>
-        </w:rPr>
-        <w:tab/>
-      </w:r>
-      <w:proofErr w:type="gramStart"/>
-      <w:r>
-        <w:rPr>
-          <w:rFonts w:ascii="Courier New" w:hAnsi="Courier New" w:cs="Courier New"/>
-        </w:rPr>
-        <w:t>present</w:t>
-      </w:r>
-      <w:proofErr w:type="gramEnd"/>
-      <w:r>
-        <w:rPr>
-          <w:rFonts w:ascii="Courier New" w:hAnsi="Courier New" w:cs="Courier New"/>
-        </w:rPr>
-        <w:t xml:space="preserve"> = revised</w:t>
-      </w:r>
-    </w:p>
-    <w:p>
-      <w:pPr>
-        <w:pStyle w:val="PlainText"/>
-        <w:rPr>
-          <w:rFonts w:ascii="Courier New" w:hAnsi="Courier New" w:cs="Courier New"/>
-        </w:rPr>
-      </w:pPr>
-      <w:r>
-        <w:rPr>
-          <w:rFonts w:ascii="Courier New" w:hAnsi="Courier New" w:cs="Courier New"/>
-        </w:rPr>
         <w:tab/>
       </w:r>
       <w:proofErr w:type="gramStart"/>
@@ -4828,11 +4939,7 @@
         <w:t xml:space="preserve"> This tree has an array of roots rather than a single one</w:t>
       </w:r>
       <w:r>
-        <w:t xml:space="preserve">. Originally there was a dummy node to serve as a single root node; but I </w:t>
-      </w:r>
-      <w:r>
-        <w:lastRenderedPageBreak/>
-        <w:t xml:space="preserve">changed it to an array of root notes to avoid having the single header node appearing in any of the rare </w:t>
+        <w:t xml:space="preserve">. Originally there was a dummy node to serve as a single root node; but I changed it to an array of root notes to avoid having the single header node appearing in any of the rare </w:t>
       </w:r>
       <w:r>
         <w:t>itemset</w:t>
@@ -4859,6 +4966,7 @@
           <w:noProof/>
           <w:lang w:eastAsia="en-CA"/>
         </w:rPr>
+        <w:lastRenderedPageBreak/>
         <w:drawing>
           <wp:inline distT="0" distB="0" distL="0" distR="0">
             <wp:extent cx="5252341" cy="4181475"/>
@@ -5264,222 +5372,222 @@
         <w:rPr>
           <w:rFonts w:ascii="Courier New" w:hAnsi="Courier New" w:cs="Courier New"/>
         </w:rPr>
+        <w:tab/>
+      </w:r>
+      <w:r>
+        <w:rPr>
+          <w:rFonts w:ascii="Courier New" w:hAnsi="Courier New" w:cs="Courier New"/>
+        </w:rPr>
+        <w:tab/>
+      </w:r>
+      <w:r>
+        <w:rPr>
+          <w:rFonts w:ascii="Courier New" w:hAnsi="Courier New" w:cs="Courier New"/>
+        </w:rPr>
+        <w:tab/>
+      </w:r>
+      <w:proofErr w:type="gramStart"/>
+      <w:r>
+        <w:rPr>
+          <w:rFonts w:ascii="Courier New" w:hAnsi="Courier New" w:cs="Courier New"/>
+        </w:rPr>
+        <w:t>item</w:t>
+      </w:r>
+      <w:proofErr w:type="gramEnd"/>
+      <w:r>
+        <w:rPr>
+          <w:rFonts w:ascii="Courier New" w:hAnsi="Courier New" w:cs="Courier New"/>
+        </w:rPr>
+        <w:t xml:space="preserve"> = roots[</w:t>
+      </w:r>
+      <w:proofErr w:type="spellStart"/>
+      <w:r>
+        <w:rPr>
+          <w:rFonts w:ascii="Courier New" w:hAnsi="Courier New" w:cs="Courier New"/>
+        </w:rPr>
+        <w:t>i</w:t>
+      </w:r>
+      <w:proofErr w:type="spellEnd"/>
+      <w:r>
+        <w:rPr>
+          <w:rFonts w:ascii="Courier New" w:hAnsi="Courier New" w:cs="Courier New"/>
+        </w:rPr>
+        <w:t>]-&gt;</w:t>
+      </w:r>
+      <w:proofErr w:type="spellStart"/>
+      <w:r>
+        <w:rPr>
+          <w:rFonts w:ascii="Courier New" w:hAnsi="Courier New" w:cs="Courier New"/>
+        </w:rPr>
+        <w:t>get_item</w:t>
+      </w:r>
+      <w:proofErr w:type="spellEnd"/>
+      <w:r>
+        <w:rPr>
+          <w:rFonts w:ascii="Courier New" w:hAnsi="Courier New" w:cs="Courier New"/>
+        </w:rPr>
+        <w:t>()</w:t>
+      </w:r>
+    </w:p>
+    <w:p>
+      <w:pPr>
+        <w:pStyle w:val="PlainText"/>
+        <w:rPr>
+          <w:rFonts w:ascii="Courier New" w:hAnsi="Courier New" w:cs="Courier New"/>
+        </w:rPr>
+      </w:pPr>
+      <w:r>
+        <w:rPr>
+          <w:rFonts w:ascii="Courier New" w:hAnsi="Courier New" w:cs="Courier New"/>
+        </w:rPr>
+        <w:tab/>
+      </w:r>
+      <w:r>
+        <w:rPr>
+          <w:rFonts w:ascii="Courier New" w:hAnsi="Courier New" w:cs="Courier New"/>
+        </w:rPr>
+        <w:tab/>
+      </w:r>
+      <w:r>
+        <w:rPr>
+          <w:rFonts w:ascii="Courier New" w:hAnsi="Courier New" w:cs="Courier New"/>
+        </w:rPr>
+        <w:tab/>
+      </w:r>
+      <w:proofErr w:type="gramStart"/>
+      <w:r>
+        <w:rPr>
+          <w:rFonts w:ascii="Courier New" w:hAnsi="Courier New" w:cs="Courier New"/>
+        </w:rPr>
+        <w:t>name</w:t>
+      </w:r>
+      <w:proofErr w:type="gramEnd"/>
+      <w:r>
+        <w:rPr>
+          <w:rFonts w:ascii="Courier New" w:hAnsi="Courier New" w:cs="Courier New"/>
+        </w:rPr>
+        <w:t xml:space="preserve"> = item-&gt;</w:t>
+      </w:r>
+      <w:proofErr w:type="spellStart"/>
+      <w:r>
+        <w:rPr>
+          <w:rFonts w:ascii="Courier New" w:hAnsi="Courier New" w:cs="Courier New"/>
+        </w:rPr>
+        <w:t>get_name</w:t>
+      </w:r>
+      <w:proofErr w:type="spellEnd"/>
+      <w:r>
+        <w:rPr>
+          <w:rFonts w:ascii="Courier New" w:hAnsi="Courier New" w:cs="Courier New"/>
+        </w:rPr>
+        <w:t>()</w:t>
+      </w:r>
+    </w:p>
+    <w:p>
+      <w:pPr>
+        <w:pStyle w:val="PlainText"/>
+        <w:rPr>
+          <w:rFonts w:ascii="Courier New" w:hAnsi="Courier New" w:cs="Courier New"/>
+        </w:rPr>
+      </w:pPr>
+      <w:r>
+        <w:rPr>
+          <w:rFonts w:ascii="Courier New" w:hAnsi="Courier New" w:cs="Courier New"/>
+        </w:rPr>
+        <w:tab/>
+      </w:r>
+      <w:r>
+        <w:rPr>
+          <w:rFonts w:ascii="Courier New" w:hAnsi="Courier New" w:cs="Courier New"/>
+        </w:rPr>
+        <w:tab/>
+      </w:r>
+      <w:r>
+        <w:rPr>
+          <w:rFonts w:ascii="Courier New" w:hAnsi="Courier New" w:cs="Courier New"/>
+        </w:rPr>
+        <w:tab/>
+      </w:r>
+    </w:p>
+    <w:p>
+      <w:pPr>
+        <w:pStyle w:val="PlainText"/>
+        <w:rPr>
+          <w:rFonts w:ascii="Courier New" w:hAnsi="Courier New" w:cs="Courier New"/>
+        </w:rPr>
+      </w:pPr>
+      <w:r>
+        <w:rPr>
+          <w:rFonts w:ascii="Courier New" w:hAnsi="Courier New" w:cs="Courier New"/>
+        </w:rPr>
+        <w:tab/>
+      </w:r>
+      <w:r>
+        <w:rPr>
+          <w:rFonts w:ascii="Courier New" w:hAnsi="Courier New" w:cs="Courier New"/>
+        </w:rPr>
+        <w:tab/>
+      </w:r>
+      <w:r>
+        <w:rPr>
+          <w:rFonts w:ascii="Courier New" w:hAnsi="Courier New" w:cs="Courier New"/>
+        </w:rPr>
+        <w:tab/>
+      </w:r>
+      <w:proofErr w:type="gramStart"/>
+      <w:r>
+        <w:rPr>
+          <w:rFonts w:ascii="Courier New" w:hAnsi="Courier New" w:cs="Courier New"/>
+        </w:rPr>
+        <w:t>for</w:t>
+      </w:r>
+      <w:proofErr w:type="gramEnd"/>
+      <w:r>
+        <w:rPr>
+          <w:rFonts w:ascii="Courier New" w:hAnsi="Courier New" w:cs="Courier New"/>
+        </w:rPr>
+        <w:t xml:space="preserve"> (j = 0; j &lt; size &amp;&amp; !added; j++)</w:t>
+      </w:r>
+    </w:p>
+    <w:p>
+      <w:pPr>
+        <w:pStyle w:val="PlainText"/>
+        <w:rPr>
+          <w:rFonts w:ascii="Courier New" w:hAnsi="Courier New" w:cs="Courier New"/>
+        </w:rPr>
+      </w:pPr>
+      <w:r>
+        <w:rPr>
+          <w:rFonts w:ascii="Courier New" w:hAnsi="Courier New" w:cs="Courier New"/>
+        </w:rPr>
+        <w:tab/>
+      </w:r>
+      <w:r>
+        <w:rPr>
+          <w:rFonts w:ascii="Courier New" w:hAnsi="Courier New" w:cs="Courier New"/>
+        </w:rPr>
+        <w:tab/>
+      </w:r>
+      <w:r>
+        <w:rPr>
+          <w:rFonts w:ascii="Courier New" w:hAnsi="Courier New" w:cs="Courier New"/>
+        </w:rPr>
+        <w:tab/>
+        <w:t>{</w:t>
+      </w:r>
+    </w:p>
+    <w:p>
+      <w:pPr>
+        <w:pStyle w:val="PlainText"/>
+        <w:rPr>
+          <w:rFonts w:ascii="Courier New" w:hAnsi="Courier New" w:cs="Courier New"/>
+        </w:rPr>
+      </w:pPr>
+      <w:r>
+        <w:rPr>
+          <w:rFonts w:ascii="Courier New" w:hAnsi="Courier New" w:cs="Courier New"/>
+        </w:rPr>
         <w:lastRenderedPageBreak/>
-        <w:tab/>
-      </w:r>
-      <w:r>
-        <w:rPr>
-          <w:rFonts w:ascii="Courier New" w:hAnsi="Courier New" w:cs="Courier New"/>
-        </w:rPr>
-        <w:tab/>
-      </w:r>
-      <w:r>
-        <w:rPr>
-          <w:rFonts w:ascii="Courier New" w:hAnsi="Courier New" w:cs="Courier New"/>
-        </w:rPr>
-        <w:tab/>
-      </w:r>
-      <w:proofErr w:type="gramStart"/>
-      <w:r>
-        <w:rPr>
-          <w:rFonts w:ascii="Courier New" w:hAnsi="Courier New" w:cs="Courier New"/>
-        </w:rPr>
-        <w:t>item</w:t>
-      </w:r>
-      <w:proofErr w:type="gramEnd"/>
-      <w:r>
-        <w:rPr>
-          <w:rFonts w:ascii="Courier New" w:hAnsi="Courier New" w:cs="Courier New"/>
-        </w:rPr>
-        <w:t xml:space="preserve"> = roots[</w:t>
-      </w:r>
-      <w:proofErr w:type="spellStart"/>
-      <w:r>
-        <w:rPr>
-          <w:rFonts w:ascii="Courier New" w:hAnsi="Courier New" w:cs="Courier New"/>
-        </w:rPr>
-        <w:t>i</w:t>
-      </w:r>
-      <w:proofErr w:type="spellEnd"/>
-      <w:r>
-        <w:rPr>
-          <w:rFonts w:ascii="Courier New" w:hAnsi="Courier New" w:cs="Courier New"/>
-        </w:rPr>
-        <w:t>]-&gt;</w:t>
-      </w:r>
-      <w:proofErr w:type="spellStart"/>
-      <w:r>
-        <w:rPr>
-          <w:rFonts w:ascii="Courier New" w:hAnsi="Courier New" w:cs="Courier New"/>
-        </w:rPr>
-        <w:t>get_item</w:t>
-      </w:r>
-      <w:proofErr w:type="spellEnd"/>
-      <w:r>
-        <w:rPr>
-          <w:rFonts w:ascii="Courier New" w:hAnsi="Courier New" w:cs="Courier New"/>
-        </w:rPr>
-        <w:t>()</w:t>
-      </w:r>
-    </w:p>
-    <w:p>
-      <w:pPr>
-        <w:pStyle w:val="PlainText"/>
-        <w:rPr>
-          <w:rFonts w:ascii="Courier New" w:hAnsi="Courier New" w:cs="Courier New"/>
-        </w:rPr>
-      </w:pPr>
-      <w:r>
-        <w:rPr>
-          <w:rFonts w:ascii="Courier New" w:hAnsi="Courier New" w:cs="Courier New"/>
-        </w:rPr>
-        <w:tab/>
-      </w:r>
-      <w:r>
-        <w:rPr>
-          <w:rFonts w:ascii="Courier New" w:hAnsi="Courier New" w:cs="Courier New"/>
-        </w:rPr>
-        <w:tab/>
-      </w:r>
-      <w:r>
-        <w:rPr>
-          <w:rFonts w:ascii="Courier New" w:hAnsi="Courier New" w:cs="Courier New"/>
-        </w:rPr>
-        <w:tab/>
-      </w:r>
-      <w:proofErr w:type="gramStart"/>
-      <w:r>
-        <w:rPr>
-          <w:rFonts w:ascii="Courier New" w:hAnsi="Courier New" w:cs="Courier New"/>
-        </w:rPr>
-        <w:t>name</w:t>
-      </w:r>
-      <w:proofErr w:type="gramEnd"/>
-      <w:r>
-        <w:rPr>
-          <w:rFonts w:ascii="Courier New" w:hAnsi="Courier New" w:cs="Courier New"/>
-        </w:rPr>
-        <w:t xml:space="preserve"> = item-&gt;</w:t>
-      </w:r>
-      <w:proofErr w:type="spellStart"/>
-      <w:r>
-        <w:rPr>
-          <w:rFonts w:ascii="Courier New" w:hAnsi="Courier New" w:cs="Courier New"/>
-        </w:rPr>
-        <w:t>get_name</w:t>
-      </w:r>
-      <w:proofErr w:type="spellEnd"/>
-      <w:r>
-        <w:rPr>
-          <w:rFonts w:ascii="Courier New" w:hAnsi="Courier New" w:cs="Courier New"/>
-        </w:rPr>
-        <w:t>()</w:t>
-      </w:r>
-    </w:p>
-    <w:p>
-      <w:pPr>
-        <w:pStyle w:val="PlainText"/>
-        <w:rPr>
-          <w:rFonts w:ascii="Courier New" w:hAnsi="Courier New" w:cs="Courier New"/>
-        </w:rPr>
-      </w:pPr>
-      <w:r>
-        <w:rPr>
-          <w:rFonts w:ascii="Courier New" w:hAnsi="Courier New" w:cs="Courier New"/>
-        </w:rPr>
-        <w:tab/>
-      </w:r>
-      <w:r>
-        <w:rPr>
-          <w:rFonts w:ascii="Courier New" w:hAnsi="Courier New" w:cs="Courier New"/>
-        </w:rPr>
-        <w:tab/>
-      </w:r>
-      <w:r>
-        <w:rPr>
-          <w:rFonts w:ascii="Courier New" w:hAnsi="Courier New" w:cs="Courier New"/>
-        </w:rPr>
-        <w:tab/>
-      </w:r>
-    </w:p>
-    <w:p>
-      <w:pPr>
-        <w:pStyle w:val="PlainText"/>
-        <w:rPr>
-          <w:rFonts w:ascii="Courier New" w:hAnsi="Courier New" w:cs="Courier New"/>
-        </w:rPr>
-      </w:pPr>
-      <w:r>
-        <w:rPr>
-          <w:rFonts w:ascii="Courier New" w:hAnsi="Courier New" w:cs="Courier New"/>
-        </w:rPr>
-        <w:tab/>
-      </w:r>
-      <w:r>
-        <w:rPr>
-          <w:rFonts w:ascii="Courier New" w:hAnsi="Courier New" w:cs="Courier New"/>
-        </w:rPr>
-        <w:tab/>
-      </w:r>
-      <w:r>
-        <w:rPr>
-          <w:rFonts w:ascii="Courier New" w:hAnsi="Courier New" w:cs="Courier New"/>
-        </w:rPr>
-        <w:tab/>
-      </w:r>
-      <w:proofErr w:type="gramStart"/>
-      <w:r>
-        <w:rPr>
-          <w:rFonts w:ascii="Courier New" w:hAnsi="Courier New" w:cs="Courier New"/>
-        </w:rPr>
-        <w:t>for</w:t>
-      </w:r>
-      <w:proofErr w:type="gramEnd"/>
-      <w:r>
-        <w:rPr>
-          <w:rFonts w:ascii="Courier New" w:hAnsi="Courier New" w:cs="Courier New"/>
-        </w:rPr>
-        <w:t xml:space="preserve"> (j = 0; j &lt; size &amp;&amp; !added; j++)</w:t>
-      </w:r>
-    </w:p>
-    <w:p>
-      <w:pPr>
-        <w:pStyle w:val="PlainText"/>
-        <w:rPr>
-          <w:rFonts w:ascii="Courier New" w:hAnsi="Courier New" w:cs="Courier New"/>
-        </w:rPr>
-      </w:pPr>
-      <w:r>
-        <w:rPr>
-          <w:rFonts w:ascii="Courier New" w:hAnsi="Courier New" w:cs="Courier New"/>
-        </w:rPr>
-        <w:tab/>
-      </w:r>
-      <w:r>
-        <w:rPr>
-          <w:rFonts w:ascii="Courier New" w:hAnsi="Courier New" w:cs="Courier New"/>
-        </w:rPr>
-        <w:tab/>
-      </w:r>
-      <w:r>
-        <w:rPr>
-          <w:rFonts w:ascii="Courier New" w:hAnsi="Courier New" w:cs="Courier New"/>
-        </w:rPr>
-        <w:tab/>
-        <w:t>{</w:t>
-      </w:r>
-    </w:p>
-    <w:p>
-      <w:pPr>
-        <w:pStyle w:val="PlainText"/>
-        <w:rPr>
-          <w:rFonts w:ascii="Courier New" w:hAnsi="Courier New" w:cs="Courier New"/>
-        </w:rPr>
-      </w:pPr>
-      <w:r>
-        <w:rPr>
-          <w:rFonts w:ascii="Courier New" w:hAnsi="Courier New" w:cs="Courier New"/>
-        </w:rPr>
         <w:tab/>
       </w:r>
       <w:r>
@@ -6729,163 +6837,163 @@
         <w:rPr>
           <w:rFonts w:ascii="Courier New" w:hAnsi="Courier New" w:cs="Courier New"/>
         </w:rPr>
+        <w:tab/>
+      </w:r>
+      <w:r>
+        <w:rPr>
+          <w:rFonts w:ascii="Courier New" w:hAnsi="Courier New" w:cs="Courier New"/>
+        </w:rPr>
+        <w:tab/>
+      </w:r>
+      <w:r>
+        <w:rPr>
+          <w:rFonts w:ascii="Courier New" w:hAnsi="Courier New" w:cs="Courier New"/>
+        </w:rPr>
+        <w:tab/>
+        <w:t>// need to add first child</w:t>
+      </w:r>
+    </w:p>
+    <w:p>
+      <w:pPr>
+        <w:pStyle w:val="PlainText"/>
+        <w:rPr>
+          <w:rFonts w:ascii="Courier New" w:hAnsi="Courier New" w:cs="Courier New"/>
+        </w:rPr>
+      </w:pPr>
+      <w:r>
+        <w:rPr>
+          <w:rFonts w:ascii="Courier New" w:hAnsi="Courier New" w:cs="Courier New"/>
+        </w:rPr>
+        <w:tab/>
+      </w:r>
+      <w:r>
+        <w:rPr>
+          <w:rFonts w:ascii="Courier New" w:hAnsi="Courier New" w:cs="Courier New"/>
+        </w:rPr>
+        <w:tab/>
+      </w:r>
+      <w:r>
+        <w:rPr>
+          <w:rFonts w:ascii="Courier New" w:hAnsi="Courier New" w:cs="Courier New"/>
+        </w:rPr>
+        <w:tab/>
+      </w:r>
+      <w:proofErr w:type="spellStart"/>
+      <w:r>
+        <w:rPr>
+          <w:rFonts w:ascii="Courier New" w:hAnsi="Courier New" w:cs="Courier New"/>
+        </w:rPr>
+        <w:t>add_</w:t>
+      </w:r>
+      <w:proofErr w:type="gramStart"/>
+      <w:r>
+        <w:rPr>
+          <w:rFonts w:ascii="Courier New" w:hAnsi="Courier New" w:cs="Courier New"/>
+        </w:rPr>
+        <w:t>child</w:t>
+      </w:r>
+      <w:proofErr w:type="spellEnd"/>
+      <w:r>
+        <w:rPr>
+          <w:rFonts w:ascii="Courier New" w:hAnsi="Courier New" w:cs="Courier New"/>
+        </w:rPr>
+        <w:t>(</w:t>
+      </w:r>
+      <w:proofErr w:type="gramEnd"/>
+      <w:r>
+        <w:rPr>
+          <w:rFonts w:ascii="Courier New" w:hAnsi="Courier New" w:cs="Courier New"/>
+        </w:rPr>
+        <w:t>new Item(array[index]))</w:t>
+      </w:r>
+    </w:p>
+    <w:p>
+      <w:pPr>
+        <w:pStyle w:val="PlainText"/>
+        <w:rPr>
+          <w:rFonts w:ascii="Courier New" w:hAnsi="Courier New" w:cs="Courier New"/>
+        </w:rPr>
+      </w:pPr>
+      <w:r>
+        <w:rPr>
+          <w:rFonts w:ascii="Courier New" w:hAnsi="Courier New" w:cs="Courier New"/>
+        </w:rPr>
+        <w:tab/>
+      </w:r>
+      <w:r>
+        <w:rPr>
+          <w:rFonts w:ascii="Courier New" w:hAnsi="Courier New" w:cs="Courier New"/>
+        </w:rPr>
+        <w:tab/>
+      </w:r>
+      <w:r>
+        <w:rPr>
+          <w:rFonts w:ascii="Courier New" w:hAnsi="Courier New" w:cs="Courier New"/>
+        </w:rPr>
+        <w:tab/>
+      </w:r>
+      <w:proofErr w:type="gramStart"/>
+      <w:r>
+        <w:rPr>
+          <w:rFonts w:ascii="Courier New" w:hAnsi="Courier New" w:cs="Courier New"/>
+        </w:rPr>
+        <w:t>child</w:t>
+      </w:r>
+      <w:proofErr w:type="gramEnd"/>
+      <w:r>
+        <w:rPr>
+          <w:rFonts w:ascii="Courier New" w:hAnsi="Courier New" w:cs="Courier New"/>
+        </w:rPr>
+        <w:t>-&gt;</w:t>
+      </w:r>
+      <w:proofErr w:type="spellStart"/>
+      <w:r>
+        <w:rPr>
+          <w:rFonts w:ascii="Courier New" w:hAnsi="Courier New" w:cs="Courier New"/>
+        </w:rPr>
+        <w:t>add_transaction</w:t>
+      </w:r>
+      <w:proofErr w:type="spellEnd"/>
+      <w:r>
+        <w:rPr>
+          <w:rFonts w:ascii="Courier New" w:hAnsi="Courier New" w:cs="Courier New"/>
+        </w:rPr>
+        <w:t>(array, size, (index+1))</w:t>
+      </w:r>
+    </w:p>
+    <w:p>
+      <w:pPr>
+        <w:pStyle w:val="PlainText"/>
+        <w:rPr>
+          <w:rFonts w:ascii="Courier New" w:hAnsi="Courier New" w:cs="Courier New"/>
+        </w:rPr>
+      </w:pPr>
+      <w:r>
+        <w:rPr>
+          <w:rFonts w:ascii="Courier New" w:hAnsi="Courier New" w:cs="Courier New"/>
+        </w:rPr>
+        <w:tab/>
+      </w:r>
+      <w:r>
+        <w:rPr>
+          <w:rFonts w:ascii="Courier New" w:hAnsi="Courier New" w:cs="Courier New"/>
+        </w:rPr>
+        <w:tab/>
+        <w:t>}</w:t>
+      </w:r>
+    </w:p>
+    <w:p>
+      <w:pPr>
+        <w:pStyle w:val="PlainText"/>
+        <w:rPr>
+          <w:rFonts w:ascii="Courier New" w:hAnsi="Courier New" w:cs="Courier New"/>
+        </w:rPr>
+      </w:pPr>
+      <w:r>
+        <w:rPr>
+          <w:rFonts w:ascii="Courier New" w:hAnsi="Courier New" w:cs="Courier New"/>
+        </w:rPr>
         <w:lastRenderedPageBreak/>
-        <w:tab/>
-      </w:r>
-      <w:r>
-        <w:rPr>
-          <w:rFonts w:ascii="Courier New" w:hAnsi="Courier New" w:cs="Courier New"/>
-        </w:rPr>
-        <w:tab/>
-      </w:r>
-      <w:r>
-        <w:rPr>
-          <w:rFonts w:ascii="Courier New" w:hAnsi="Courier New" w:cs="Courier New"/>
-        </w:rPr>
-        <w:tab/>
-        <w:t>// need to add first child</w:t>
-      </w:r>
-    </w:p>
-    <w:p>
-      <w:pPr>
-        <w:pStyle w:val="PlainText"/>
-        <w:rPr>
-          <w:rFonts w:ascii="Courier New" w:hAnsi="Courier New" w:cs="Courier New"/>
-        </w:rPr>
-      </w:pPr>
-      <w:r>
-        <w:rPr>
-          <w:rFonts w:ascii="Courier New" w:hAnsi="Courier New" w:cs="Courier New"/>
-        </w:rPr>
-        <w:tab/>
-      </w:r>
-      <w:r>
-        <w:rPr>
-          <w:rFonts w:ascii="Courier New" w:hAnsi="Courier New" w:cs="Courier New"/>
-        </w:rPr>
-        <w:tab/>
-      </w:r>
-      <w:r>
-        <w:rPr>
-          <w:rFonts w:ascii="Courier New" w:hAnsi="Courier New" w:cs="Courier New"/>
-        </w:rPr>
-        <w:tab/>
-      </w:r>
-      <w:proofErr w:type="spellStart"/>
-      <w:r>
-        <w:rPr>
-          <w:rFonts w:ascii="Courier New" w:hAnsi="Courier New" w:cs="Courier New"/>
-        </w:rPr>
-        <w:t>add_</w:t>
-      </w:r>
-      <w:proofErr w:type="gramStart"/>
-      <w:r>
-        <w:rPr>
-          <w:rFonts w:ascii="Courier New" w:hAnsi="Courier New" w:cs="Courier New"/>
-        </w:rPr>
-        <w:t>child</w:t>
-      </w:r>
-      <w:proofErr w:type="spellEnd"/>
-      <w:r>
-        <w:rPr>
-          <w:rFonts w:ascii="Courier New" w:hAnsi="Courier New" w:cs="Courier New"/>
-        </w:rPr>
-        <w:t>(</w:t>
-      </w:r>
-      <w:proofErr w:type="gramEnd"/>
-      <w:r>
-        <w:rPr>
-          <w:rFonts w:ascii="Courier New" w:hAnsi="Courier New" w:cs="Courier New"/>
-        </w:rPr>
-        <w:t>new Item(array[index]))</w:t>
-      </w:r>
-    </w:p>
-    <w:p>
-      <w:pPr>
-        <w:pStyle w:val="PlainText"/>
-        <w:rPr>
-          <w:rFonts w:ascii="Courier New" w:hAnsi="Courier New" w:cs="Courier New"/>
-        </w:rPr>
-      </w:pPr>
-      <w:r>
-        <w:rPr>
-          <w:rFonts w:ascii="Courier New" w:hAnsi="Courier New" w:cs="Courier New"/>
-        </w:rPr>
-        <w:tab/>
-      </w:r>
-      <w:r>
-        <w:rPr>
-          <w:rFonts w:ascii="Courier New" w:hAnsi="Courier New" w:cs="Courier New"/>
-        </w:rPr>
-        <w:tab/>
-      </w:r>
-      <w:r>
-        <w:rPr>
-          <w:rFonts w:ascii="Courier New" w:hAnsi="Courier New" w:cs="Courier New"/>
-        </w:rPr>
-        <w:tab/>
-      </w:r>
-      <w:proofErr w:type="gramStart"/>
-      <w:r>
-        <w:rPr>
-          <w:rFonts w:ascii="Courier New" w:hAnsi="Courier New" w:cs="Courier New"/>
-        </w:rPr>
-        <w:t>child</w:t>
-      </w:r>
-      <w:proofErr w:type="gramEnd"/>
-      <w:r>
-        <w:rPr>
-          <w:rFonts w:ascii="Courier New" w:hAnsi="Courier New" w:cs="Courier New"/>
-        </w:rPr>
-        <w:t>-&gt;</w:t>
-      </w:r>
-      <w:proofErr w:type="spellStart"/>
-      <w:r>
-        <w:rPr>
-          <w:rFonts w:ascii="Courier New" w:hAnsi="Courier New" w:cs="Courier New"/>
-        </w:rPr>
-        <w:t>add_transaction</w:t>
-      </w:r>
-      <w:proofErr w:type="spellEnd"/>
-      <w:r>
-        <w:rPr>
-          <w:rFonts w:ascii="Courier New" w:hAnsi="Courier New" w:cs="Courier New"/>
-        </w:rPr>
-        <w:t>(array, size, (index+1))</w:t>
-      </w:r>
-    </w:p>
-    <w:p>
-      <w:pPr>
-        <w:pStyle w:val="PlainText"/>
-        <w:rPr>
-          <w:rFonts w:ascii="Courier New" w:hAnsi="Courier New" w:cs="Courier New"/>
-        </w:rPr>
-      </w:pPr>
-      <w:r>
-        <w:rPr>
-          <w:rFonts w:ascii="Courier New" w:hAnsi="Courier New" w:cs="Courier New"/>
-        </w:rPr>
-        <w:tab/>
-      </w:r>
-      <w:r>
-        <w:rPr>
-          <w:rFonts w:ascii="Courier New" w:hAnsi="Courier New" w:cs="Courier New"/>
-        </w:rPr>
-        <w:tab/>
-        <w:t>}</w:t>
-      </w:r>
-    </w:p>
-    <w:p>
-      <w:pPr>
-        <w:pStyle w:val="PlainText"/>
-        <w:rPr>
-          <w:rFonts w:ascii="Courier New" w:hAnsi="Courier New" w:cs="Courier New"/>
-        </w:rPr>
-      </w:pPr>
-      <w:r>
-        <w:rPr>
-          <w:rFonts w:ascii="Courier New" w:hAnsi="Courier New" w:cs="Courier New"/>
-        </w:rPr>
         <w:tab/>
       </w:r>
       <w:r>
@@ -8362,133 +8470,133 @@
         <w:rPr>
           <w:rFonts w:ascii="Courier New" w:hAnsi="Courier New" w:cs="Courier New"/>
         </w:rPr>
+        <w:tab/>
+      </w:r>
+      <w:proofErr w:type="gramStart"/>
+      <w:r>
+        <w:rPr>
+          <w:rFonts w:ascii="Courier New" w:hAnsi="Courier New" w:cs="Courier New"/>
+        </w:rPr>
+        <w:t>singleton</w:t>
+      </w:r>
+      <w:proofErr w:type="gramEnd"/>
+      <w:r>
+        <w:rPr>
+          <w:rFonts w:ascii="Courier New" w:hAnsi="Courier New" w:cs="Courier New"/>
+        </w:rPr>
+        <w:t xml:space="preserve"> = new Set(this-&gt;item)</w:t>
+      </w:r>
+    </w:p>
+    <w:p>
+      <w:pPr>
+        <w:pStyle w:val="PlainText"/>
+        <w:rPr>
+          <w:rFonts w:ascii="Courier New" w:hAnsi="Courier New" w:cs="Courier New"/>
+        </w:rPr>
+      </w:pPr>
+      <w:r>
+        <w:rPr>
+          <w:rFonts w:ascii="Courier New" w:hAnsi="Courier New" w:cs="Courier New"/>
+        </w:rPr>
+        <w:tab/>
+      </w:r>
+      <w:proofErr w:type="gramStart"/>
+      <w:r>
+        <w:rPr>
+          <w:rFonts w:ascii="Courier New" w:hAnsi="Courier New" w:cs="Courier New"/>
+        </w:rPr>
+        <w:t>set</w:t>
+      </w:r>
+      <w:proofErr w:type="gramEnd"/>
+      <w:r>
+        <w:rPr>
+          <w:rFonts w:ascii="Courier New" w:hAnsi="Courier New" w:cs="Courier New"/>
+        </w:rPr>
+        <w:t>-&gt;</w:t>
+      </w:r>
+      <w:proofErr w:type="spellStart"/>
+      <w:r>
+        <w:rPr>
+          <w:rFonts w:ascii="Courier New" w:hAnsi="Courier New" w:cs="Courier New"/>
+        </w:rPr>
+        <w:t>add_item</w:t>
+      </w:r>
+      <w:proofErr w:type="spellEnd"/>
+      <w:r>
+        <w:rPr>
+          <w:rFonts w:ascii="Courier New" w:hAnsi="Courier New" w:cs="Courier New"/>
+        </w:rPr>
+        <w:t>(singleton)</w:t>
+      </w:r>
+    </w:p>
+    <w:p>
+      <w:pPr>
+        <w:pStyle w:val="PlainText"/>
+        <w:rPr>
+          <w:rFonts w:ascii="Courier New" w:hAnsi="Courier New" w:cs="Courier New"/>
+        </w:rPr>
+      </w:pPr>
+      <w:r>
+        <w:rPr>
+          <w:rFonts w:ascii="Courier New" w:hAnsi="Courier New" w:cs="Courier New"/>
+        </w:rPr>
+        <w:tab/>
+      </w:r>
+    </w:p>
+    <w:p>
+      <w:pPr>
+        <w:pStyle w:val="PlainText"/>
+        <w:rPr>
+          <w:rFonts w:ascii="Courier New" w:hAnsi="Courier New" w:cs="Courier New"/>
+        </w:rPr>
+      </w:pPr>
+      <w:r>
+        <w:rPr>
+          <w:rFonts w:ascii="Courier New" w:hAnsi="Courier New" w:cs="Courier New"/>
+        </w:rPr>
+        <w:tab/>
+      </w:r>
+      <w:proofErr w:type="gramStart"/>
+      <w:r>
+        <w:rPr>
+          <w:rFonts w:ascii="Courier New" w:hAnsi="Courier New" w:cs="Courier New"/>
+        </w:rPr>
+        <w:t>if</w:t>
+      </w:r>
+      <w:proofErr w:type="gramEnd"/>
+      <w:r>
+        <w:rPr>
+          <w:rFonts w:ascii="Courier New" w:hAnsi="Courier New" w:cs="Courier New"/>
+        </w:rPr>
+        <w:t xml:space="preserve"> (</w:t>
+      </w:r>
+      <w:proofErr w:type="spellStart"/>
+      <w:r>
+        <w:rPr>
+          <w:rFonts w:ascii="Courier New" w:hAnsi="Courier New" w:cs="Courier New"/>
+        </w:rPr>
+        <w:t>children_number</w:t>
+      </w:r>
+      <w:proofErr w:type="spellEnd"/>
+      <w:r>
+        <w:rPr>
+          <w:rFonts w:ascii="Courier New" w:hAnsi="Courier New" w:cs="Courier New"/>
+        </w:rPr>
+        <w:t xml:space="preserve"> &gt; 0)</w:t>
+      </w:r>
+    </w:p>
+    <w:p>
+      <w:pPr>
+        <w:pStyle w:val="PlainText"/>
+        <w:rPr>
+          <w:rFonts w:ascii="Courier New" w:hAnsi="Courier New" w:cs="Courier New"/>
+        </w:rPr>
+      </w:pPr>
+      <w:r>
+        <w:rPr>
+          <w:rFonts w:ascii="Courier New" w:hAnsi="Courier New" w:cs="Courier New"/>
+        </w:rPr>
         <w:lastRenderedPageBreak/>
-        <w:tab/>
-      </w:r>
-      <w:proofErr w:type="gramStart"/>
-      <w:r>
-        <w:rPr>
-          <w:rFonts w:ascii="Courier New" w:hAnsi="Courier New" w:cs="Courier New"/>
-        </w:rPr>
-        <w:t>singleton</w:t>
-      </w:r>
-      <w:proofErr w:type="gramEnd"/>
-      <w:r>
-        <w:rPr>
-          <w:rFonts w:ascii="Courier New" w:hAnsi="Courier New" w:cs="Courier New"/>
-        </w:rPr>
-        <w:t xml:space="preserve"> = new Set(this-&gt;item)</w:t>
-      </w:r>
-    </w:p>
-    <w:p>
-      <w:pPr>
-        <w:pStyle w:val="PlainText"/>
-        <w:rPr>
-          <w:rFonts w:ascii="Courier New" w:hAnsi="Courier New" w:cs="Courier New"/>
-        </w:rPr>
-      </w:pPr>
-      <w:r>
-        <w:rPr>
-          <w:rFonts w:ascii="Courier New" w:hAnsi="Courier New" w:cs="Courier New"/>
-        </w:rPr>
-        <w:tab/>
-      </w:r>
-      <w:proofErr w:type="gramStart"/>
-      <w:r>
-        <w:rPr>
-          <w:rFonts w:ascii="Courier New" w:hAnsi="Courier New" w:cs="Courier New"/>
-        </w:rPr>
-        <w:t>set</w:t>
-      </w:r>
-      <w:proofErr w:type="gramEnd"/>
-      <w:r>
-        <w:rPr>
-          <w:rFonts w:ascii="Courier New" w:hAnsi="Courier New" w:cs="Courier New"/>
-        </w:rPr>
-        <w:t>-&gt;</w:t>
-      </w:r>
-      <w:proofErr w:type="spellStart"/>
-      <w:r>
-        <w:rPr>
-          <w:rFonts w:ascii="Courier New" w:hAnsi="Courier New" w:cs="Courier New"/>
-        </w:rPr>
-        <w:t>add_item</w:t>
-      </w:r>
-      <w:proofErr w:type="spellEnd"/>
-      <w:r>
-        <w:rPr>
-          <w:rFonts w:ascii="Courier New" w:hAnsi="Courier New" w:cs="Courier New"/>
-        </w:rPr>
-        <w:t>(singleton)</w:t>
-      </w:r>
-    </w:p>
-    <w:p>
-      <w:pPr>
-        <w:pStyle w:val="PlainText"/>
-        <w:rPr>
-          <w:rFonts w:ascii="Courier New" w:hAnsi="Courier New" w:cs="Courier New"/>
-        </w:rPr>
-      </w:pPr>
-      <w:r>
-        <w:rPr>
-          <w:rFonts w:ascii="Courier New" w:hAnsi="Courier New" w:cs="Courier New"/>
-        </w:rPr>
-        <w:tab/>
-      </w:r>
-    </w:p>
-    <w:p>
-      <w:pPr>
-        <w:pStyle w:val="PlainText"/>
-        <w:rPr>
-          <w:rFonts w:ascii="Courier New" w:hAnsi="Courier New" w:cs="Courier New"/>
-        </w:rPr>
-      </w:pPr>
-      <w:r>
-        <w:rPr>
-          <w:rFonts w:ascii="Courier New" w:hAnsi="Courier New" w:cs="Courier New"/>
-        </w:rPr>
-        <w:tab/>
-      </w:r>
-      <w:proofErr w:type="gramStart"/>
-      <w:r>
-        <w:rPr>
-          <w:rFonts w:ascii="Courier New" w:hAnsi="Courier New" w:cs="Courier New"/>
-        </w:rPr>
-        <w:t>if</w:t>
-      </w:r>
-      <w:proofErr w:type="gramEnd"/>
-      <w:r>
-        <w:rPr>
-          <w:rFonts w:ascii="Courier New" w:hAnsi="Courier New" w:cs="Courier New"/>
-        </w:rPr>
-        <w:t xml:space="preserve"> (</w:t>
-      </w:r>
-      <w:proofErr w:type="spellStart"/>
-      <w:r>
-        <w:rPr>
-          <w:rFonts w:ascii="Courier New" w:hAnsi="Courier New" w:cs="Courier New"/>
-        </w:rPr>
-        <w:t>children_number</w:t>
-      </w:r>
-      <w:proofErr w:type="spellEnd"/>
-      <w:r>
-        <w:rPr>
-          <w:rFonts w:ascii="Courier New" w:hAnsi="Courier New" w:cs="Courier New"/>
-        </w:rPr>
-        <w:t xml:space="preserve"> &gt; 0)</w:t>
-      </w:r>
-    </w:p>
-    <w:p>
-      <w:pPr>
-        <w:pStyle w:val="PlainText"/>
-        <w:rPr>
-          <w:rFonts w:ascii="Courier New" w:hAnsi="Courier New" w:cs="Courier New"/>
-        </w:rPr>
-      </w:pPr>
-      <w:r>
-        <w:rPr>
-          <w:rFonts w:ascii="Courier New" w:hAnsi="Courier New" w:cs="Courier New"/>
-        </w:rPr>
         <w:tab/>
         <w:t>{</w:t>
       </w:r>
@@ -9237,6 +9345,9 @@
       </w:r>
       <w:r>
         <w:t xml:space="preserve">. </w:t>
+      </w:r>
+      <w:r>
+        <w:t>PreciseDB.txt is one of three increasingly large databases that the software operates on; the largest database contains ten thousand transactions.</w:t>
       </w:r>
     </w:p>
     <w:tbl>
@@ -10252,7 +10363,7 @@
         <w:t>itemset</w:t>
       </w:r>
       <w:r>
-        <w:t xml:space="preserve">s could refer to any number of things in the real world. I prefer to use the grocery store example. For example, items 2 and 5 could be bread and eggs, while item 3 could be milk. If that was the case, then we would be able to tell that every one of these four transactions </w:t>
+        <w:t xml:space="preserve">s could refer to any number of things in the real world. I prefer to use the grocery store example. For example, items 2 and 5 could be bread and eggs, while item 3 could be milk. If that was the case, then every one of these four transactions </w:t>
       </w:r>
       <w:r>
         <w:t>contains</w:t>
@@ -10747,7 +10858,6 @@
               </w:tblGrid>
               <w:tr>
                 <w:trPr>
-                  <w:divId w:val="1191185194"/>
                   <w:tblCellSpacing w:w="15" w:type="dxa"/>
                 </w:trPr>
                 <w:tc>
@@ -10809,7 +10919,6 @@
               </w:tr>
               <w:tr>
                 <w:trPr>
-                  <w:divId w:val="1191185194"/>
                   <w:tblCellSpacing w:w="15" w:type="dxa"/>
                 </w:trPr>
                 <w:tc>
@@ -10871,7 +10980,6 @@
               </w:tr>
               <w:tr>
                 <w:trPr>
-                  <w:divId w:val="1191185194"/>
                   <w:tblCellSpacing w:w="15" w:type="dxa"/>
                 </w:trPr>
                 <w:tc>
@@ -10933,7 +11041,6 @@
               </w:tr>
               <w:tr>
                 <w:trPr>
-                  <w:divId w:val="1191185194"/>
                   <w:tblCellSpacing w:w="15" w:type="dxa"/>
                 </w:trPr>
                 <w:tc>
@@ -10981,7 +11088,6 @@
               </w:tr>
               <w:tr>
                 <w:trPr>
-                  <w:divId w:val="1191185194"/>
                   <w:tblCellSpacing w:w="15" w:type="dxa"/>
                 </w:trPr>
                 <w:tc>
@@ -11043,7 +11149,6 @@
               </w:tr>
               <w:tr>
                 <w:trPr>
-                  <w:divId w:val="1191185194"/>
                   <w:tblCellSpacing w:w="15" w:type="dxa"/>
                 </w:trPr>
                 <w:tc>
@@ -11105,7 +11210,6 @@
               </w:tr>
               <w:tr>
                 <w:trPr>
-                  <w:divId w:val="1191185194"/>
                   <w:tblCellSpacing w:w="15" w:type="dxa"/>
                 </w:trPr>
                 <w:tc>
@@ -11167,7 +11271,6 @@
               </w:tr>
               <w:tr>
                 <w:trPr>
-                  <w:divId w:val="1191185194"/>
                   <w:tblCellSpacing w:w="15" w:type="dxa"/>
                 </w:trPr>
                 <w:tc>
@@ -11229,7 +11332,6 @@
               </w:tr>
               <w:tr>
                 <w:trPr>
-                  <w:divId w:val="1191185194"/>
                   <w:tblCellSpacing w:w="15" w:type="dxa"/>
                 </w:trPr>
                 <w:tc>
@@ -11291,7 +11393,6 @@
               </w:tr>
               <w:tr>
                 <w:trPr>
-                  <w:divId w:val="1191185194"/>
                   <w:tblCellSpacing w:w="15" w:type="dxa"/>
                 </w:trPr>
                 <w:tc>
@@ -11354,7 +11455,6 @@
             </w:tbl>
             <w:p>
               <w:pPr>
-                <w:divId w:val="1191185194"/>
                 <w:rPr>
                   <w:rFonts w:eastAsia="Times New Roman"/>
                   <w:noProof/>
@@ -11445,31 +11545,7 @@
         <w:footnoteRef/>
       </w:r>
       <w:r>
-        <w:t xml:space="preserve"> The </w:t>
-      </w:r>
-      <w:r>
-        <w:t>Apriori Algorithm</w:t>
-      </w:r>
-      <w:r>
-        <w:t xml:space="preserve"> is a frequent pattern mining algorithm where frequent single-item-sets are combined to create larger frequent </w:t>
-      </w:r>
-      <w:r>
-        <w:t>itemset</w:t>
-      </w:r>
-      <w:r>
-        <w:t xml:space="preserve">s, and then the database is scanned to determine the support of the new </w:t>
-      </w:r>
-      <w:r>
-        <w:t>itemset</w:t>
-      </w:r>
-      <w:r>
-        <w:t xml:space="preserve">s. This process continues until there are no more </w:t>
-      </w:r>
-      <w:r>
-        <w:t>itemset</w:t>
-      </w:r>
-      <w:r>
-        <w:t xml:space="preserve">s that can be combined </w:t>
+        <w:t xml:space="preserve"> The Apriori Algorithm is a frequent pattern mining algorithm where frequent single-item-sets are combined to create larger frequent itemsets, and then the database is scanned to determine the support of the new itemsets. This process continues until there are no more itemsets that can be combined </w:t>
       </w:r>
       <w:sdt>
         <w:sdtPr>
@@ -11529,7 +11605,7 @@
             <w:rPr>
               <w:noProof/>
             </w:rPr>
-            <w:t>13</w:t>
+            <w:t>4</w:t>
           </w:r>
         </w:fldSimple>
       </w:sdtContent>
@@ -13235,7 +13311,7 @@
 </file>
 
 <file path=customXml/itemProps1.xml><?xml version="1.0" encoding="utf-8"?>
-<ds:datastoreItem xmlns:ds="http://schemas.openxmlformats.org/officeDocument/2006/customXml" ds:itemID="{4E6603D0-7379-4F4B-9351-51441918C502}">
+<ds:datastoreItem xmlns:ds="http://schemas.openxmlformats.org/officeDocument/2006/customXml" ds:itemID="{A6B1497F-FD33-4D19-8CCF-1F3D5AEC74A0}">
   <ds:schemaRefs>
     <ds:schemaRef ds:uri="http://schemas.openxmlformats.org/officeDocument/2006/bibliography"/>
   </ds:schemaRefs>

</xml_diff>